<commit_message>
ajout de la couche back
</commit_message>
<xml_diff>
--- a/dossier de projet.docx
+++ b/dossier de projet.docx
@@ -1,22 +1,18 @@
 
 <file path=word/document.xml><?xml version="1.0" encoding="utf-8"?>
-<w:document xmlns:wpc="http://schemas.microsoft.com/office/word/2010/wordprocessingCanvas" xmlns:cx="http://schemas.microsoft.com/office/drawing/2014/chartex" xmlns:mc="http://schemas.openxmlformats.org/markup-compatibility/2006" xmlns:o="urn:schemas-microsoft-com:office:office" xmlns:r="http://schemas.openxmlformats.org/officeDocument/2006/relationships" xmlns:m="http://schemas.openxmlformats.org/officeDocument/2006/math" xmlns:v="urn:schemas-microsoft-com:vml" xmlns:wp14="http://schemas.microsoft.com/office/word/2010/wordprocessingDrawing" xmlns:wp="http://schemas.openxmlformats.org/drawingml/2006/wordprocessingDrawing" xmlns:w10="urn:schemas-microsoft-com:office:word" xmlns:w="http://schemas.openxmlformats.org/wordprocessingml/2006/main" xmlns:w14="http://schemas.microsoft.com/office/word/2010/wordml" xmlns:w15="http://schemas.microsoft.com/office/word/2012/wordml" xmlns:w16se="http://schemas.microsoft.com/office/word/2015/wordml/symex" xmlns:wpg="http://schemas.microsoft.com/office/word/2010/wordprocessingGroup" xmlns:wpi="http://schemas.microsoft.com/office/word/2010/wordprocessingInk" xmlns:wne="http://schemas.microsoft.com/office/word/2006/wordml" xmlns:wps="http://schemas.microsoft.com/office/word/2010/wordprocessingShape" mc:Ignorable="w14 w15 w16se wp14">
+<w:document xmlns:wpc="http://schemas.microsoft.com/office/word/2010/wordprocessingCanvas" xmlns:mc="http://schemas.openxmlformats.org/markup-compatibility/2006" xmlns:o="urn:schemas-microsoft-com:office:office" xmlns:r="http://schemas.openxmlformats.org/officeDocument/2006/relationships" xmlns:m="http://schemas.openxmlformats.org/officeDocument/2006/math" xmlns:v="urn:schemas-microsoft-com:vml" xmlns:wp14="http://schemas.microsoft.com/office/word/2010/wordprocessingDrawing" xmlns:wp="http://schemas.openxmlformats.org/drawingml/2006/wordprocessingDrawing" xmlns:w10="urn:schemas-microsoft-com:office:word" xmlns:w="http://schemas.openxmlformats.org/wordprocessingml/2006/main" xmlns:w14="http://schemas.microsoft.com/office/word/2010/wordml" xmlns:w15="http://schemas.microsoft.com/office/word/2012/wordml" xmlns:wpg="http://schemas.microsoft.com/office/word/2010/wordprocessingGroup" xmlns:wpi="http://schemas.microsoft.com/office/word/2010/wordprocessingInk" xmlns:wne="http://schemas.microsoft.com/office/word/2006/wordml" xmlns:wps="http://schemas.microsoft.com/office/word/2010/wordprocessingShape" mc:Ignorable="w14 w15 wp14">
   <w:body>
     <w:p>
       <w:pPr>
         <w:jc w:val="center"/>
         <w:rPr>
           <w:rFonts w:cstheme="minorHAnsi"/>
-          <w:sz w:val="24"/>
-          <w:szCs w:val="24"/>
         </w:rPr>
       </w:pPr>
       <w:r>
         <w:rPr>
           <w:rFonts w:cstheme="minorHAnsi"/>
           <w:noProof/>
-          <w:sz w:val="24"/>
-          <w:szCs w:val="24"/>
           <w:lang w:eastAsia="fr-FR"/>
         </w:rPr>
         <w:drawing>
@@ -67,15 +63,11 @@
         <w:jc w:val="center"/>
         <w:rPr>
           <w:rFonts w:cstheme="minorHAnsi"/>
-          <w:sz w:val="24"/>
-          <w:szCs w:val="24"/>
-        </w:rPr>
-      </w:pPr>
-      <w:r>
-        <w:rPr>
-          <w:rFonts w:cstheme="minorHAnsi"/>
-          <w:sz w:val="24"/>
-          <w:szCs w:val="24"/>
+        </w:rPr>
+      </w:pPr>
+      <w:r>
+        <w:rPr>
+          <w:rFonts w:cstheme="minorHAnsi"/>
         </w:rPr>
         <w:t>Christophe COUCHY</w:t>
       </w:r>
@@ -85,8 +77,6 @@
         <w:jc w:val="center"/>
         <w:rPr>
           <w:rFonts w:cstheme="minorHAnsi"/>
-          <w:sz w:val="24"/>
-          <w:szCs w:val="24"/>
         </w:rPr>
       </w:pPr>
     </w:p>
@@ -95,34 +85,20 @@
         <w:jc w:val="center"/>
         <w:rPr>
           <w:rFonts w:cstheme="minorHAnsi"/>
-          <w:sz w:val="24"/>
-          <w:szCs w:val="24"/>
-        </w:rPr>
-      </w:pPr>
-      <w:r>
-        <w:rPr>
-          <w:rFonts w:cstheme="minorHAnsi"/>
-          <w:sz w:val="24"/>
-          <w:szCs w:val="24"/>
+        </w:rPr>
+      </w:pPr>
+      <w:r>
+        <w:rPr>
+          <w:rFonts w:cstheme="minorHAnsi"/>
         </w:rPr>
         <w:t xml:space="preserve">Dossier de synthèse </w:t>
       </w:r>
       <w:r>
         <w:rPr>
           <w:rFonts w:cstheme="minorHAnsi"/>
-          <w:sz w:val="24"/>
-          <w:szCs w:val="24"/>
         </w:rPr>
         <w:br/>
-        <w:t>du p</w:t>
-      </w:r>
-      <w:r>
-        <w:rPr>
-          <w:rFonts w:cstheme="minorHAnsi"/>
-          <w:sz w:val="24"/>
-          <w:szCs w:val="24"/>
-        </w:rPr>
-        <w:t>rojet Annuaire</w:t>
+        <w:t>du projet Annuaire</w:t>
       </w:r>
     </w:p>
     <w:p>
@@ -130,8 +106,6 @@
         <w:jc w:val="center"/>
         <w:rPr>
           <w:rFonts w:cstheme="minorHAnsi"/>
-          <w:sz w:val="24"/>
-          <w:szCs w:val="24"/>
         </w:rPr>
       </w:pPr>
     </w:p>
@@ -140,8 +114,6 @@
         <w:jc w:val="center"/>
         <w:rPr>
           <w:rFonts w:cstheme="minorHAnsi"/>
-          <w:sz w:val="24"/>
-          <w:szCs w:val="24"/>
         </w:rPr>
       </w:pPr>
     </w:p>
@@ -150,8 +122,6 @@
         <w:jc w:val="center"/>
         <w:rPr>
           <w:rFonts w:cstheme="minorHAnsi"/>
-          <w:sz w:val="24"/>
-          <w:szCs w:val="24"/>
         </w:rPr>
       </w:pPr>
     </w:p>
@@ -160,8 +130,6 @@
         <w:jc w:val="center"/>
         <w:rPr>
           <w:rFonts w:cstheme="minorHAnsi"/>
-          <w:sz w:val="24"/>
-          <w:szCs w:val="24"/>
         </w:rPr>
       </w:pPr>
     </w:p>
@@ -170,8 +138,6 @@
         <w:jc w:val="center"/>
         <w:rPr>
           <w:rFonts w:cstheme="minorHAnsi"/>
-          <w:sz w:val="24"/>
-          <w:szCs w:val="24"/>
         </w:rPr>
       </w:pPr>
     </w:p>
@@ -180,8 +146,6 @@
         <w:jc w:val="center"/>
         <w:rPr>
           <w:rFonts w:cstheme="minorHAnsi"/>
-          <w:sz w:val="24"/>
-          <w:szCs w:val="24"/>
         </w:rPr>
       </w:pPr>
     </w:p>
@@ -190,8 +154,6 @@
         <w:jc w:val="center"/>
         <w:rPr>
           <w:rFonts w:cstheme="minorHAnsi"/>
-          <w:sz w:val="24"/>
-          <w:szCs w:val="24"/>
         </w:rPr>
       </w:pPr>
     </w:p>
@@ -200,8 +162,6 @@
         <w:jc w:val="center"/>
         <w:rPr>
           <w:rFonts w:cstheme="minorHAnsi"/>
-          <w:sz w:val="24"/>
-          <w:szCs w:val="24"/>
         </w:rPr>
       </w:pPr>
     </w:p>
@@ -210,8 +170,6 @@
         <w:jc w:val="center"/>
         <w:rPr>
           <w:rFonts w:cstheme="minorHAnsi"/>
-          <w:sz w:val="24"/>
-          <w:szCs w:val="24"/>
         </w:rPr>
       </w:pPr>
     </w:p>
@@ -220,8 +178,6 @@
         <w:jc w:val="center"/>
         <w:rPr>
           <w:rFonts w:cstheme="minorHAnsi"/>
-          <w:sz w:val="24"/>
-          <w:szCs w:val="24"/>
         </w:rPr>
       </w:pPr>
     </w:p>
@@ -230,8 +186,6 @@
         <w:jc w:val="center"/>
         <w:rPr>
           <w:rFonts w:cstheme="minorHAnsi"/>
-          <w:sz w:val="24"/>
-          <w:szCs w:val="24"/>
         </w:rPr>
       </w:pPr>
     </w:p>
@@ -240,8 +194,6 @@
         <w:jc w:val="center"/>
         <w:rPr>
           <w:rFonts w:cstheme="minorHAnsi"/>
-          <w:sz w:val="24"/>
-          <w:szCs w:val="24"/>
         </w:rPr>
       </w:pPr>
     </w:p>
@@ -250,8 +202,6 @@
         <w:jc w:val="center"/>
         <w:rPr>
           <w:rFonts w:cstheme="minorHAnsi"/>
-          <w:sz w:val="24"/>
-          <w:szCs w:val="24"/>
         </w:rPr>
       </w:pPr>
     </w:p>
@@ -260,33 +210,25 @@
         <w:jc w:val="center"/>
         <w:rPr>
           <w:rFonts w:cstheme="minorHAnsi"/>
-          <w:sz w:val="24"/>
-          <w:szCs w:val="24"/>
-        </w:rPr>
-      </w:pPr>
-    </w:p>
-    <w:p>
-      <w:pPr>
-        <w:rPr>
-          <w:rFonts w:cstheme="minorHAnsi"/>
-          <w:sz w:val="24"/>
-          <w:szCs w:val="24"/>
-        </w:rPr>
-      </w:pPr>
-    </w:p>
-    <w:p>
-      <w:pPr>
-        <w:rPr>
-          <w:rFonts w:cstheme="minorHAnsi"/>
-          <w:sz w:val="24"/>
-          <w:szCs w:val="24"/>
-        </w:rPr>
-      </w:pPr>
-      <w:r>
-        <w:rPr>
-          <w:rFonts w:cstheme="minorHAnsi"/>
-          <w:sz w:val="24"/>
-          <w:szCs w:val="24"/>
+        </w:rPr>
+      </w:pPr>
+    </w:p>
+    <w:p>
+      <w:pPr>
+        <w:rPr>
+          <w:rFonts w:cstheme="minorHAnsi"/>
+        </w:rPr>
+      </w:pPr>
+    </w:p>
+    <w:p>
+      <w:pPr>
+        <w:rPr>
+          <w:rFonts w:cstheme="minorHAnsi"/>
+        </w:rPr>
+      </w:pPr>
+      <w:r>
+        <w:rPr>
+          <w:rFonts w:cstheme="minorHAnsi"/>
         </w:rPr>
         <w:t>Remerciements</w:t>
       </w:r>
@@ -295,124 +237,114 @@
       <w:pPr>
         <w:rPr>
           <w:rFonts w:cstheme="minorHAnsi"/>
-          <w:i/>
-          <w:sz w:val="24"/>
-          <w:szCs w:val="24"/>
-        </w:rPr>
-      </w:pPr>
-      <w:r>
-        <w:rPr>
-          <w:rFonts w:cstheme="minorHAnsi"/>
-          <w:i/>
-          <w:sz w:val="24"/>
-          <w:szCs w:val="24"/>
-        </w:rPr>
-        <w:t xml:space="preserve">Je remercie </w:t>
-      </w:r>
-      <w:r>
-        <w:rPr>
-          <w:rFonts w:cstheme="minorHAnsi"/>
-          <w:i/>
-          <w:sz w:val="24"/>
-          <w:szCs w:val="24"/>
-        </w:rPr>
-        <w:t>le centre de formation Doranco pour les moy</w:t>
-      </w:r>
-      <w:r>
-        <w:rPr>
-          <w:rFonts w:cstheme="minorHAnsi"/>
-          <w:i/>
-          <w:sz w:val="24"/>
-          <w:szCs w:val="24"/>
-        </w:rPr>
-        <w:t>ens humains et d’infrastructure</w:t>
-      </w:r>
-      <w:r>
-        <w:rPr>
-          <w:rFonts w:cstheme="minorHAnsi"/>
-          <w:i/>
-          <w:sz w:val="24"/>
-          <w:szCs w:val="24"/>
+        </w:rPr>
+      </w:pPr>
+      <w:r>
+        <w:rPr>
+          <w:rFonts w:cstheme="minorHAnsi"/>
+        </w:rPr>
+        <w:t xml:space="preserve">Je remercie le centre de formation </w:t>
+      </w:r>
+      <w:proofErr w:type="spellStart"/>
+      <w:r>
+        <w:rPr>
+          <w:rFonts w:cstheme="minorHAnsi"/>
+        </w:rPr>
+        <w:t>Doranco</w:t>
+      </w:r>
+      <w:proofErr w:type="spellEnd"/>
+      <w:r>
+        <w:rPr>
+          <w:rFonts w:cstheme="minorHAnsi"/>
+        </w:rPr>
+        <w:t xml:space="preserve"> pour les moyens humains et d’infrastructure</w:t>
+      </w:r>
+      <w:r>
+        <w:rPr>
+          <w:rFonts w:cstheme="minorHAnsi"/>
         </w:rPr>
         <w:br/>
-      </w:r>
-      <w:r>
-        <w:rPr>
-          <w:rFonts w:cstheme="minorHAnsi"/>
-          <w:i/>
-          <w:sz w:val="24"/>
-          <w:szCs w:val="24"/>
-        </w:rPr>
-        <w:t>mis à disposition pour réaliser cet apprentissage. Je félicite Dor</w:t>
-      </w:r>
-      <w:r>
-        <w:rPr>
-          <w:rFonts w:cstheme="minorHAnsi"/>
-          <w:i/>
-          <w:sz w:val="24"/>
-          <w:szCs w:val="24"/>
-        </w:rPr>
-        <w:t>anco de mettre à disposition un</w:t>
-      </w:r>
-      <w:r>
-        <w:rPr>
-          <w:rFonts w:cstheme="minorHAnsi"/>
-          <w:i/>
-          <w:sz w:val="24"/>
-          <w:szCs w:val="24"/>
+        <w:t xml:space="preserve">mis à disposition pour réaliser cet apprentissage. Je félicite </w:t>
+      </w:r>
+      <w:proofErr w:type="spellStart"/>
+      <w:r>
+        <w:rPr>
+          <w:rFonts w:cstheme="minorHAnsi"/>
+        </w:rPr>
+        <w:t>Doranco</w:t>
+      </w:r>
+      <w:proofErr w:type="spellEnd"/>
+      <w:r>
+        <w:rPr>
+          <w:rFonts w:cstheme="minorHAnsi"/>
+        </w:rPr>
+        <w:t xml:space="preserve"> de mettre à disposition un</w:t>
+      </w:r>
+      <w:r>
+        <w:rPr>
+          <w:rFonts w:cstheme="minorHAnsi"/>
         </w:rPr>
         <w:br/>
-      </w:r>
-      <w:r>
-        <w:rPr>
-          <w:rFonts w:cstheme="minorHAnsi"/>
-          <w:i/>
-          <w:sz w:val="24"/>
-          <w:szCs w:val="24"/>
-        </w:rPr>
         <w:t>personnel intervenant de qualité pour animer les formations</w:t>
       </w:r>
       <w:r>
         <w:rPr>
           <w:rFonts w:cstheme="minorHAnsi"/>
-          <w:i/>
-          <w:sz w:val="24"/>
-          <w:szCs w:val="24"/>
-        </w:rPr>
-        <w:t>. Bla bla bla……</w:t>
-      </w:r>
-    </w:p>
-    <w:p>
-      <w:pPr>
-        <w:rPr>
-          <w:rFonts w:cstheme="minorHAnsi"/>
-          <w:sz w:val="24"/>
-          <w:szCs w:val="24"/>
-        </w:rPr>
-      </w:pPr>
-    </w:p>
-    <w:p>
-      <w:pPr>
-        <w:rPr>
-          <w:rFonts w:cstheme="minorHAnsi"/>
-          <w:sz w:val="24"/>
-          <w:szCs w:val="24"/>
-        </w:rPr>
-      </w:pPr>
-    </w:p>
-    <w:p>
-      <w:pPr>
-        <w:rPr>
-          <w:rFonts w:cstheme="minorHAnsi"/>
-          <w:sz w:val="24"/>
-          <w:szCs w:val="24"/>
-        </w:rPr>
-      </w:pPr>
-      <w:r>
-        <w:rPr>
-          <w:rFonts w:cstheme="minorHAnsi"/>
-          <w:sz w:val="24"/>
-          <w:szCs w:val="24"/>
+        </w:rPr>
+        <w:t xml:space="preserve">. Bla </w:t>
+      </w:r>
+      <w:proofErr w:type="spellStart"/>
+      <w:r>
+        <w:rPr>
+          <w:rFonts w:cstheme="minorHAnsi"/>
+        </w:rPr>
+        <w:t>bla</w:t>
+      </w:r>
+      <w:proofErr w:type="spellEnd"/>
+      <w:r>
+        <w:rPr>
+          <w:rFonts w:cstheme="minorHAnsi"/>
+        </w:rPr>
+        <w:t xml:space="preserve"> </w:t>
+      </w:r>
+      <w:proofErr w:type="spellStart"/>
+      <w:r>
+        <w:rPr>
+          <w:rFonts w:cstheme="minorHAnsi"/>
+        </w:rPr>
+        <w:t>bla</w:t>
+      </w:r>
+      <w:proofErr w:type="spellEnd"/>
+      <w:r>
+        <w:rPr>
+          <w:rFonts w:cstheme="minorHAnsi"/>
+        </w:rPr>
+        <w:t>……</w:t>
+      </w:r>
+    </w:p>
+    <w:p>
+      <w:pPr>
+        <w:rPr>
+          <w:rFonts w:cstheme="minorHAnsi"/>
+        </w:rPr>
+      </w:pPr>
+    </w:p>
+    <w:p>
+      <w:pPr>
+        <w:rPr>
+          <w:rFonts w:cstheme="minorHAnsi"/>
+        </w:rPr>
+      </w:pPr>
+    </w:p>
+    <w:p>
+      <w:pPr>
+        <w:rPr>
+          <w:rFonts w:cstheme="minorHAnsi"/>
+        </w:rPr>
+      </w:pPr>
+      <w:r>
+        <w:rPr>
+          <w:rFonts w:cstheme="minorHAnsi"/>
         </w:rPr>
         <w:t>Résumé</w:t>
       </w:r>
@@ -421,32 +353,24 @@
       <w:pPr>
         <w:rPr>
           <w:rFonts w:cstheme="minorHAnsi"/>
-          <w:sz w:val="24"/>
-          <w:szCs w:val="24"/>
           <w:shd w:val="clear" w:color="auto" w:fill="FFFFFF"/>
         </w:rPr>
       </w:pPr>
       <w:r>
         <w:rPr>
           <w:rFonts w:cstheme="minorHAnsi"/>
-          <w:sz w:val="24"/>
-          <w:szCs w:val="24"/>
         </w:rPr>
         <w:t xml:space="preserve">Il s’agit d’un projet personnel réalisé suite à l’expression d’un besoin dans mon ancienne entreprise. J’ai eu la chance de travailler au siège de cette société, qui est l’un </w:t>
       </w:r>
       <w:r>
         <w:rPr>
           <w:rFonts w:cstheme="minorHAnsi"/>
-          <w:sz w:val="24"/>
-          <w:szCs w:val="24"/>
         </w:rPr>
         <w:t xml:space="preserve">des </w:t>
       </w:r>
       <w:r>
         <w:rPr>
           <w:rFonts w:cstheme="minorHAnsi"/>
-          <w:sz w:val="24"/>
-          <w:szCs w:val="24"/>
           <w:shd w:val="clear" w:color="auto" w:fill="FFFFFF"/>
         </w:rPr>
         <w:t>leaders européens</w:t>
@@ -454,45 +378,28 @@
       <w:r>
         <w:rPr>
           <w:rFonts w:cstheme="minorHAnsi"/>
-          <w:sz w:val="24"/>
-          <w:szCs w:val="24"/>
           <w:shd w:val="clear" w:color="auto" w:fill="FFFFFF"/>
         </w:rPr>
-        <w:t xml:space="preserve"> en matériel de bureau, matériel scolaire et fournitures</w:t>
-      </w:r>
-      <w:r>
-        <w:rPr>
-          <w:rFonts w:cstheme="minorHAnsi"/>
-          <w:sz w:val="24"/>
-          <w:szCs w:val="24"/>
+        <w:t xml:space="preserve"> en matériel de bureau, matériel scolaire et fournitures.</w:t>
+      </w:r>
+    </w:p>
+    <w:p>
+      <w:pPr>
+        <w:rPr>
+          <w:rFonts w:cstheme="minorHAnsi"/>
           <w:shd w:val="clear" w:color="auto" w:fill="FFFFFF"/>
         </w:rPr>
-        <w:t>.</w:t>
-      </w:r>
-    </w:p>
-    <w:p>
-      <w:pPr>
-        <w:rPr>
-          <w:rFonts w:cstheme="minorHAnsi"/>
-          <w:sz w:val="24"/>
-          <w:szCs w:val="24"/>
+      </w:pPr>
+      <w:r>
+        <w:rPr>
+          <w:rFonts w:cstheme="minorHAnsi"/>
           <w:shd w:val="clear" w:color="auto" w:fill="FFFFFF"/>
         </w:rPr>
-      </w:pPr>
-      <w:r>
-        <w:rPr>
-          <w:rFonts w:cstheme="minorHAnsi"/>
-          <w:sz w:val="24"/>
-          <w:szCs w:val="24"/>
-          <w:shd w:val="clear" w:color="auto" w:fill="FFFFFF"/>
-        </w:rPr>
         <w:t>J’ai pu constater que du fait du nombre important de salariés, beaucoup ne se connaissaient pas les uns les autres, et il était fréquent de rechercher le nom d’une personne, ou son numéro de téléphone professionnel.</w:t>
       </w:r>
       <w:r>
         <w:rPr>
           <w:rFonts w:cstheme="minorHAnsi"/>
-          <w:sz w:val="24"/>
-          <w:szCs w:val="24"/>
           <w:shd w:val="clear" w:color="auto" w:fill="FFFFFF"/>
         </w:rPr>
         <w:br/>
@@ -501,27 +408,37 @@
       <w:r>
         <w:rPr>
           <w:rFonts w:cstheme="minorHAnsi"/>
-          <w:sz w:val="24"/>
-          <w:szCs w:val="24"/>
           <w:shd w:val="clear" w:color="auto" w:fill="FFFFFF"/>
         </w:rPr>
         <w:br/>
-        <w:t>A l’époque des réseaux sociaux, il serai intéressant de créer un type de « </w:t>
-      </w:r>
-      <w:r>
-        <w:rPr>
-          <w:rFonts w:cstheme="minorHAnsi"/>
-          <w:sz w:val="24"/>
-          <w:szCs w:val="24"/>
+        <w:t xml:space="preserve">A l’époque des réseaux sociaux, il </w:t>
+      </w:r>
+      <w:proofErr w:type="gramStart"/>
+      <w:r>
+        <w:rPr>
+          <w:rFonts w:cstheme="minorHAnsi"/>
           <w:shd w:val="clear" w:color="auto" w:fill="FFFFFF"/>
         </w:rPr>
+        <w:t>serai</w:t>
+      </w:r>
+      <w:proofErr w:type="gramEnd"/>
+      <w:r>
+        <w:rPr>
+          <w:rFonts w:cstheme="minorHAnsi"/>
+          <w:shd w:val="clear" w:color="auto" w:fill="FFFFFF"/>
+        </w:rPr>
+        <w:t xml:space="preserve"> intéressant de créer un type de « </w:t>
+      </w:r>
+      <w:r>
+        <w:rPr>
+          <w:rFonts w:cstheme="minorHAnsi"/>
+          <w:shd w:val="clear" w:color="auto" w:fill="FFFFFF"/>
+        </w:rPr>
         <w:t>F</w:t>
       </w:r>
       <w:r>
         <w:rPr>
           <w:rFonts w:cstheme="minorHAnsi"/>
-          <w:sz w:val="24"/>
-          <w:szCs w:val="24"/>
           <w:shd w:val="clear" w:color="auto" w:fill="FFFFFF"/>
         </w:rPr>
         <w:t xml:space="preserve">acebook local ». </w:t>
@@ -531,16 +448,12 @@
       <w:pPr>
         <w:rPr>
           <w:rFonts w:cstheme="minorHAnsi"/>
-          <w:sz w:val="24"/>
-          <w:szCs w:val="24"/>
           <w:shd w:val="clear" w:color="auto" w:fill="FFFFFF"/>
         </w:rPr>
       </w:pPr>
       <w:r>
         <w:rPr>
           <w:rFonts w:cstheme="minorHAnsi"/>
-          <w:sz w:val="24"/>
-          <w:szCs w:val="24"/>
           <w:shd w:val="clear" w:color="auto" w:fill="FFFFFF"/>
         </w:rPr>
         <w:t xml:space="preserve">Pour réaliser ce projet, je vais </w:t>
@@ -548,8 +461,6 @@
       <w:r>
         <w:rPr>
           <w:rFonts w:cstheme="minorHAnsi"/>
-          <w:sz w:val="24"/>
-          <w:szCs w:val="24"/>
           <w:shd w:val="clear" w:color="auto" w:fill="FFFFFF"/>
         </w:rPr>
         <w:t xml:space="preserve">créer une application web JEE, avec </w:t>
@@ -557,77 +468,141 @@
       <w:r>
         <w:rPr>
           <w:rFonts w:cstheme="minorHAnsi"/>
-          <w:sz w:val="24"/>
-          <w:szCs w:val="24"/>
           <w:shd w:val="clear" w:color="auto" w:fill="FFFFFF"/>
         </w:rPr>
         <w:br/>
-        <w:t>- une partie Back-End sous technologie Java, avec le framework Spring.</w:t>
-      </w:r>
-      <w:r>
-        <w:rPr>
-          <w:rFonts w:cstheme="minorHAnsi"/>
-          <w:sz w:val="24"/>
-          <w:szCs w:val="24"/>
+        <w:t xml:space="preserve">- une partie Back-End sous technologie Java, avec le </w:t>
+      </w:r>
+      <w:proofErr w:type="spellStart"/>
+      <w:r>
+        <w:rPr>
+          <w:rFonts w:cstheme="minorHAnsi"/>
           <w:shd w:val="clear" w:color="auto" w:fill="FFFFFF"/>
         </w:rPr>
+        <w:t>framework</w:t>
+      </w:r>
+      <w:proofErr w:type="spellEnd"/>
+      <w:r>
+        <w:rPr>
+          <w:rFonts w:cstheme="minorHAnsi"/>
+          <w:shd w:val="clear" w:color="auto" w:fill="FFFFFF"/>
+        </w:rPr>
+        <w:t xml:space="preserve"> </w:t>
+      </w:r>
+      <w:proofErr w:type="spellStart"/>
+      <w:r>
+        <w:rPr>
+          <w:rFonts w:cstheme="minorHAnsi"/>
+          <w:shd w:val="clear" w:color="auto" w:fill="FFFFFF"/>
+        </w:rPr>
+        <w:t>Spring</w:t>
+      </w:r>
+      <w:proofErr w:type="spellEnd"/>
+      <w:r>
+        <w:rPr>
+          <w:rFonts w:cstheme="minorHAnsi"/>
+          <w:shd w:val="clear" w:color="auto" w:fill="FFFFFF"/>
+        </w:rPr>
+        <w:t>.</w:t>
+      </w:r>
+      <w:r>
+        <w:rPr>
+          <w:rFonts w:cstheme="minorHAnsi"/>
+          <w:shd w:val="clear" w:color="auto" w:fill="FFFFFF"/>
+        </w:rPr>
         <w:br/>
-        <w:t xml:space="preserve">- une partie Front-End réalisé avec le framework Angular. </w:t>
-      </w:r>
-      <w:r>
-        <w:rPr>
-          <w:rFonts w:cstheme="minorHAnsi"/>
-          <w:sz w:val="24"/>
-          <w:szCs w:val="24"/>
+        <w:t xml:space="preserve">- une partie Front-End réalisé avec le </w:t>
+      </w:r>
+      <w:proofErr w:type="spellStart"/>
+      <w:r>
+        <w:rPr>
+          <w:rFonts w:cstheme="minorHAnsi"/>
           <w:shd w:val="clear" w:color="auto" w:fill="FFFFFF"/>
         </w:rPr>
+        <w:t>framework</w:t>
+      </w:r>
+      <w:proofErr w:type="spellEnd"/>
+      <w:r>
+        <w:rPr>
+          <w:rFonts w:cstheme="minorHAnsi"/>
+          <w:shd w:val="clear" w:color="auto" w:fill="FFFFFF"/>
+        </w:rPr>
         <w:t xml:space="preserve"> </w:t>
       </w:r>
-    </w:p>
-    <w:p>
-      <w:pPr>
-        <w:rPr>
-          <w:rFonts w:cstheme="minorHAnsi"/>
-          <w:sz w:val="24"/>
-          <w:szCs w:val="24"/>
+      <w:proofErr w:type="spellStart"/>
+      <w:r>
+        <w:rPr>
+          <w:rFonts w:cstheme="minorHAnsi"/>
           <w:shd w:val="clear" w:color="auto" w:fill="FFFFFF"/>
         </w:rPr>
-      </w:pPr>
-      <w:r>
-        <w:rPr>
-          <w:rFonts w:cstheme="minorHAnsi"/>
-          <w:sz w:val="24"/>
-          <w:szCs w:val="24"/>
+        <w:t>Angular</w:t>
+      </w:r>
+      <w:proofErr w:type="spellEnd"/>
+      <w:r>
+        <w:rPr>
+          <w:rFonts w:cstheme="minorHAnsi"/>
           <w:shd w:val="clear" w:color="auto" w:fill="FFFFFF"/>
         </w:rPr>
-        <w:t>La finalité d’un tel projet n’est nullement lucratif. Il s’agit plus simplement de permettre de connecter les gens entre eux</w:t>
-      </w:r>
-    </w:p>
-    <w:p>
-      <w:pPr>
-        <w:rPr>
-          <w:rFonts w:cstheme="minorHAnsi"/>
-          <w:sz w:val="24"/>
-          <w:szCs w:val="24"/>
+        <w:t xml:space="preserve">. </w:t>
+      </w:r>
+      <w:r>
+        <w:rPr>
+          <w:rFonts w:cstheme="minorHAnsi"/>
           <w:shd w:val="clear" w:color="auto" w:fill="FFFFFF"/>
         </w:rPr>
-      </w:pPr>
-    </w:p>
-    <w:p>
-      <w:pPr>
-        <w:rPr>
-          <w:rFonts w:cstheme="minorHAnsi"/>
-          <w:sz w:val="24"/>
-          <w:szCs w:val="24"/>
-        </w:rPr>
-      </w:pPr>
-      <w:r>
-        <w:rPr>
-          <w:rFonts w:cstheme="minorHAnsi"/>
-          <w:sz w:val="24"/>
-          <w:szCs w:val="24"/>
+        <w:t xml:space="preserve"> </w:t>
+      </w:r>
+    </w:p>
+    <w:p>
+      <w:pPr>
+        <w:rPr>
+          <w:rFonts w:cstheme="minorHAnsi"/>
           <w:shd w:val="clear" w:color="auto" w:fill="FFFFFF"/>
         </w:rPr>
+      </w:pPr>
+      <w:r>
+        <w:rPr>
+          <w:rFonts w:cstheme="minorHAnsi"/>
+          <w:shd w:val="clear" w:color="auto" w:fill="FFFFFF"/>
+        </w:rPr>
+        <w:t xml:space="preserve">La finalité d’un tel projet n’est nullement </w:t>
+      </w:r>
+      <w:proofErr w:type="gramStart"/>
+      <w:r>
+        <w:rPr>
+          <w:rFonts w:cstheme="minorHAnsi"/>
+          <w:shd w:val="clear" w:color="auto" w:fill="FFFFFF"/>
+        </w:rPr>
+        <w:t>lucratif</w:t>
+      </w:r>
+      <w:proofErr w:type="gramEnd"/>
+      <w:r>
+        <w:rPr>
+          <w:rFonts w:cstheme="minorHAnsi"/>
+          <w:shd w:val="clear" w:color="auto" w:fill="FFFFFF"/>
+        </w:rPr>
+        <w:t>. Il s’agit plus simplement de permettre de connecter les gens entre eux</w:t>
+      </w:r>
+    </w:p>
+    <w:p>
+      <w:pPr>
+        <w:rPr>
+          <w:rFonts w:cstheme="minorHAnsi"/>
+          <w:shd w:val="clear" w:color="auto" w:fill="FFFFFF"/>
+        </w:rPr>
+      </w:pPr>
+    </w:p>
+    <w:p>
+      <w:pPr>
+        <w:rPr>
+          <w:rFonts w:cstheme="minorHAnsi"/>
+        </w:rPr>
+      </w:pPr>
+      <w:r>
+        <w:rPr>
+          <w:rFonts w:cstheme="minorHAnsi"/>
+          <w:shd w:val="clear" w:color="auto" w:fill="FFFFFF"/>
+        </w:rPr>
         <w:t>Abstract (pareil mais en anglais)</w:t>
       </w:r>
     </w:p>
@@ -635,88 +610,90 @@
       <w:pPr>
         <w:rPr>
           <w:rFonts w:cstheme="minorHAnsi"/>
-          <w:sz w:val="24"/>
-          <w:szCs w:val="24"/>
-        </w:rPr>
-      </w:pPr>
-    </w:p>
-    <w:p>
-      <w:pPr>
-        <w:rPr>
-          <w:rFonts w:cstheme="minorHAnsi"/>
-          <w:sz w:val="24"/>
-          <w:szCs w:val="24"/>
-        </w:rPr>
-      </w:pPr>
-    </w:p>
-    <w:p>
-      <w:pPr>
-        <w:rPr>
-          <w:rFonts w:cstheme="minorHAnsi"/>
-          <w:sz w:val="24"/>
-          <w:szCs w:val="24"/>
-        </w:rPr>
-      </w:pPr>
-    </w:p>
-    <w:p>
-      <w:pPr>
-        <w:rPr>
-          <w:rFonts w:cstheme="minorHAnsi"/>
-          <w:sz w:val="24"/>
-          <w:szCs w:val="24"/>
-        </w:rPr>
-      </w:pPr>
-    </w:p>
-    <w:p>
-      <w:pPr>
-        <w:rPr>
-          <w:rFonts w:cstheme="minorHAnsi"/>
-          <w:sz w:val="24"/>
-          <w:szCs w:val="24"/>
-        </w:rPr>
-      </w:pPr>
-    </w:p>
-    <w:p>
-      <w:pPr>
-        <w:rPr>
-          <w:rFonts w:cstheme="minorHAnsi"/>
-          <w:sz w:val="24"/>
-          <w:szCs w:val="24"/>
-        </w:rPr>
-      </w:pPr>
-    </w:p>
-    <w:p>
-      <w:pPr>
-        <w:rPr>
-          <w:rFonts w:cstheme="minorHAnsi"/>
-          <w:sz w:val="24"/>
-          <w:szCs w:val="24"/>
-        </w:rPr>
-      </w:pPr>
-    </w:p>
-    <w:p>
-      <w:pPr>
-        <w:rPr>
-          <w:rFonts w:cstheme="minorHAnsi"/>
-          <w:sz w:val="24"/>
-          <w:szCs w:val="24"/>
-        </w:rPr>
-      </w:pPr>
-    </w:p>
-    <w:p>
-      <w:pPr>
-        <w:rPr>
-          <w:rFonts w:cstheme="minorHAnsi"/>
-          <w:sz w:val="24"/>
-          <w:szCs w:val="24"/>
-        </w:rPr>
-      </w:pPr>
-      <w:r>
-        <w:rPr>
-          <w:rFonts w:cstheme="minorHAnsi"/>
-          <w:sz w:val="24"/>
-          <w:szCs w:val="24"/>
-        </w:rPr>
+        </w:rPr>
+      </w:pPr>
+    </w:p>
+    <w:p>
+      <w:pPr>
+        <w:rPr>
+          <w:rFonts w:cstheme="minorHAnsi"/>
+        </w:rPr>
+      </w:pPr>
+    </w:p>
+    <w:p>
+      <w:pPr>
+        <w:rPr>
+          <w:rFonts w:cstheme="minorHAnsi"/>
+        </w:rPr>
+      </w:pPr>
+    </w:p>
+    <w:p>
+      <w:pPr>
+        <w:rPr>
+          <w:rFonts w:cstheme="minorHAnsi"/>
+        </w:rPr>
+      </w:pPr>
+    </w:p>
+    <w:p>
+      <w:pPr>
+        <w:rPr>
+          <w:rFonts w:cstheme="minorHAnsi"/>
+        </w:rPr>
+      </w:pPr>
+    </w:p>
+    <w:p>
+      <w:pPr>
+        <w:rPr>
+          <w:rFonts w:cstheme="minorHAnsi"/>
+        </w:rPr>
+      </w:pPr>
+    </w:p>
+    <w:p>
+      <w:pPr>
+        <w:rPr>
+          <w:rFonts w:cstheme="minorHAnsi"/>
+        </w:rPr>
+      </w:pPr>
+    </w:p>
+    <w:p>
+      <w:pPr>
+        <w:rPr>
+          <w:rFonts w:cstheme="minorHAnsi"/>
+        </w:rPr>
+      </w:pPr>
+    </w:p>
+    <w:p>
+      <w:pPr>
+        <w:rPr>
+          <w:rFonts w:cstheme="minorHAnsi"/>
+        </w:rPr>
+      </w:pPr>
+    </w:p>
+    <w:p>
+      <w:pPr>
+        <w:rPr>
+          <w:rFonts w:cstheme="minorHAnsi"/>
+        </w:rPr>
+      </w:pPr>
+    </w:p>
+    <w:p>
+      <w:pPr>
+        <w:rPr>
+          <w:rFonts w:cstheme="minorHAnsi"/>
+        </w:rPr>
+      </w:pPr>
+    </w:p>
+    <w:p>
+      <w:pPr>
+        <w:rPr>
+          <w:rFonts w:cstheme="minorHAnsi"/>
+        </w:rPr>
+      </w:pPr>
+      <w:r>
+        <w:rPr>
+          <w:rFonts w:cstheme="minorHAnsi"/>
+        </w:rPr>
+        <w:lastRenderedPageBreak/>
         <w:t>Présentation du projet</w:t>
       </w:r>
     </w:p>
@@ -724,17 +701,29 @@
       <w:pPr>
         <w:rPr>
           <w:rFonts w:cstheme="minorHAnsi"/>
-          <w:i/>
-          <w:sz w:val="24"/>
-          <w:szCs w:val="24"/>
-        </w:rPr>
-      </w:pPr>
-      <w:r>
-        <w:rPr>
-          <w:rFonts w:cstheme="minorHAnsi"/>
-          <w:i/>
-          <w:sz w:val="24"/>
-          <w:szCs w:val="24"/>
+          <w:b/>
+          <w:color w:val="4472C4" w:themeColor="accent5"/>
+          <w:sz w:val="32"/>
+          <w:szCs w:val="32"/>
+          <w14:textOutline w14:w="0" w14:cap="flat" w14:cmpd="sng" w14:algn="ctr">
+            <w14:noFill/>
+            <w14:prstDash w14:val="solid"/>
+            <w14:round/>
+          </w14:textOutline>
+        </w:rPr>
+      </w:pPr>
+      <w:r>
+        <w:rPr>
+          <w:rFonts w:cstheme="minorHAnsi"/>
+          <w:b/>
+          <w:color w:val="4472C4" w:themeColor="accent5"/>
+          <w:sz w:val="32"/>
+          <w:szCs w:val="32"/>
+          <w14:textOutline w14:w="0" w14:cap="flat" w14:cmpd="sng" w14:algn="ctr">
+            <w14:noFill/>
+            <w14:prstDash w14:val="solid"/>
+            <w14:round/>
+          </w14:textOutline>
         </w:rPr>
         <w:t>Objectifs</w:t>
       </w:r>
@@ -743,36 +732,55 @@
       <w:pPr>
         <w:rPr>
           <w:rFonts w:cstheme="minorHAnsi"/>
-          <w:i/>
-          <w:sz w:val="24"/>
-          <w:szCs w:val="24"/>
-        </w:rPr>
-      </w:pPr>
-      <w:r>
-        <w:rPr>
-          <w:rFonts w:cstheme="minorHAnsi"/>
-          <w:i/>
-          <w:sz w:val="24"/>
-          <w:szCs w:val="24"/>
-        </w:rPr>
-        <w:t>Connecter les gens bla ba</w:t>
-      </w:r>
-    </w:p>
-    <w:p>
-      <w:pPr>
-        <w:rPr>
-          <w:rFonts w:cstheme="minorHAnsi"/>
-          <w:i/>
-          <w:sz w:val="24"/>
-          <w:szCs w:val="24"/>
-        </w:rPr>
-      </w:pPr>
-      <w:r>
-        <w:rPr>
-          <w:rFonts w:cstheme="minorHAnsi"/>
-          <w:i/>
-          <w:sz w:val="24"/>
-          <w:szCs w:val="24"/>
+        </w:rPr>
+      </w:pPr>
+      <w:r>
+        <w:rPr>
+          <w:rFonts w:cstheme="minorHAnsi"/>
+        </w:rPr>
+        <w:t xml:space="preserve">Connecter les gens </w:t>
+      </w:r>
+      <w:proofErr w:type="spellStart"/>
+      <w:r>
+        <w:rPr>
+          <w:rFonts w:cstheme="minorHAnsi"/>
+        </w:rPr>
+        <w:t>bla</w:t>
+      </w:r>
+      <w:proofErr w:type="spellEnd"/>
+      <w:r>
+        <w:rPr>
+          <w:rFonts w:cstheme="minorHAnsi"/>
+        </w:rPr>
+        <w:t xml:space="preserve"> </w:t>
+      </w:r>
+      <w:proofErr w:type="spellStart"/>
+      <w:r>
+        <w:rPr>
+          <w:rFonts w:cstheme="minorHAnsi"/>
+        </w:rPr>
+        <w:t>ba</w:t>
+      </w:r>
+      <w:proofErr w:type="spellEnd"/>
+    </w:p>
+    <w:p>
+      <w:pPr>
+        <w:rPr>
+          <w:rFonts w:cstheme="minorHAnsi"/>
+        </w:rPr>
+      </w:pPr>
+      <w:r>
+        <w:rPr>
+          <w:rFonts w:cstheme="minorHAnsi"/>
+          <w:b/>
+          <w:color w:val="4472C4" w:themeColor="accent5"/>
+          <w:sz w:val="32"/>
+          <w:szCs w:val="32"/>
+          <w14:textOutline w14:w="0" w14:cap="flat" w14:cmpd="sng" w14:algn="ctr">
+            <w14:noFill/>
+            <w14:prstDash w14:val="solid"/>
+            <w14:round/>
+          </w14:textOutline>
         </w:rPr>
         <w:t>Concurrents</w:t>
       </w:r>
@@ -781,38 +789,82 @@
       <w:pPr>
         <w:rPr>
           <w:rFonts w:cstheme="minorHAnsi"/>
-          <w:i/>
-          <w:sz w:val="24"/>
-          <w:szCs w:val="24"/>
-        </w:rPr>
-      </w:pPr>
-      <w:r>
-        <w:rPr>
-          <w:rFonts w:cstheme="minorHAnsi"/>
-          <w:i/>
-          <w:sz w:val="24"/>
-          <w:szCs w:val="24"/>
-        </w:rPr>
-        <w:t>Pourquoi utiliser cette appli alors que facebook, whatsapp et autres skype existent déjà ?</w:t>
-      </w:r>
-    </w:p>
-    <w:p>
-      <w:pPr>
-        <w:rPr>
-          <w:rFonts w:cstheme="minorHAnsi"/>
-          <w:i/>
-          <w:sz w:val="24"/>
-          <w:szCs w:val="24"/>
-        </w:rPr>
-      </w:pPr>
-      <w:r>
-        <w:rPr>
-          <w:rFonts w:cstheme="minorHAnsi"/>
-          <w:i/>
-          <w:sz w:val="24"/>
-          <w:szCs w:val="24"/>
-        </w:rPr>
-        <w:t>Les personas (cible par rapport au projet)</w:t>
+        </w:rPr>
+      </w:pPr>
+      <w:r>
+        <w:rPr>
+          <w:rFonts w:cstheme="minorHAnsi"/>
+        </w:rPr>
+        <w:t xml:space="preserve">Pourquoi utiliser cette appli alors que </w:t>
+      </w:r>
+      <w:proofErr w:type="spellStart"/>
+      <w:r>
+        <w:rPr>
+          <w:rFonts w:cstheme="minorHAnsi"/>
+        </w:rPr>
+        <w:t>facebook</w:t>
+      </w:r>
+      <w:proofErr w:type="spellEnd"/>
+      <w:r>
+        <w:rPr>
+          <w:rFonts w:cstheme="minorHAnsi"/>
+        </w:rPr>
+        <w:t xml:space="preserve">, </w:t>
+      </w:r>
+      <w:proofErr w:type="spellStart"/>
+      <w:r>
+        <w:rPr>
+          <w:rFonts w:cstheme="minorHAnsi"/>
+        </w:rPr>
+        <w:t>whatsapp</w:t>
+      </w:r>
+      <w:proofErr w:type="spellEnd"/>
+      <w:r>
+        <w:rPr>
+          <w:rFonts w:cstheme="minorHAnsi"/>
+        </w:rPr>
+        <w:t xml:space="preserve"> et autres </w:t>
+      </w:r>
+      <w:proofErr w:type="spellStart"/>
+      <w:r>
+        <w:rPr>
+          <w:rFonts w:cstheme="minorHAnsi"/>
+        </w:rPr>
+        <w:t>skype</w:t>
+      </w:r>
+      <w:proofErr w:type="spellEnd"/>
+      <w:r>
+        <w:rPr>
+          <w:rFonts w:cstheme="minorHAnsi"/>
+        </w:rPr>
+        <w:t xml:space="preserve"> existent déjà ?</w:t>
+      </w:r>
+    </w:p>
+    <w:p>
+      <w:pPr>
+        <w:rPr>
+          <w:rFonts w:cstheme="minorHAnsi"/>
+        </w:rPr>
+      </w:pPr>
+      <w:r>
+        <w:rPr>
+          <w:rFonts w:cstheme="minorHAnsi"/>
+        </w:rPr>
+        <w:t xml:space="preserve">Les </w:t>
+      </w:r>
+      <w:proofErr w:type="spellStart"/>
+      <w:r>
+        <w:rPr>
+          <w:rFonts w:cstheme="minorHAnsi"/>
+        </w:rPr>
+        <w:t>personas</w:t>
+      </w:r>
+      <w:proofErr w:type="spellEnd"/>
+      <w:r>
+        <w:rPr>
+          <w:rFonts w:cstheme="minorHAnsi"/>
+        </w:rPr>
+        <w:t xml:space="preserve"> (cible par rapport au projet)</w:t>
       </w:r>
     </w:p>
     <w:p>
@@ -824,17 +876,11 @@
         </w:numPr>
         <w:rPr>
           <w:rFonts w:cstheme="minorHAnsi"/>
-          <w:i/>
-          <w:sz w:val="24"/>
-          <w:szCs w:val="24"/>
-        </w:rPr>
-      </w:pPr>
-      <w:r>
-        <w:rPr>
-          <w:rFonts w:cstheme="minorHAnsi"/>
-          <w:i/>
-          <w:sz w:val="24"/>
-          <w:szCs w:val="24"/>
+        </w:rPr>
+      </w:pPr>
+      <w:r>
+        <w:rPr>
+          <w:rFonts w:cstheme="minorHAnsi"/>
         </w:rPr>
         <w:t>Visiteurs (non connectés)</w:t>
       </w:r>
@@ -848,17 +894,11 @@
         </w:numPr>
         <w:rPr>
           <w:rFonts w:cstheme="minorHAnsi"/>
-          <w:i/>
-          <w:sz w:val="24"/>
-          <w:szCs w:val="24"/>
-        </w:rPr>
-      </w:pPr>
-      <w:r>
-        <w:rPr>
-          <w:rFonts w:cstheme="minorHAnsi"/>
-          <w:i/>
-          <w:sz w:val="24"/>
-          <w:szCs w:val="24"/>
+        </w:rPr>
+      </w:pPr>
+      <w:r>
+        <w:rPr>
+          <w:rFonts w:cstheme="minorHAnsi"/>
         </w:rPr>
         <w:t>Utilisateurs (connecté)</w:t>
       </w:r>
@@ -872,36 +912,41 @@
         </w:numPr>
         <w:rPr>
           <w:rFonts w:cstheme="minorHAnsi"/>
-          <w:i/>
-          <w:sz w:val="24"/>
-          <w:szCs w:val="24"/>
-        </w:rPr>
-      </w:pPr>
-      <w:r>
-        <w:rPr>
-          <w:rFonts w:cstheme="minorHAnsi"/>
-          <w:i/>
-          <w:sz w:val="24"/>
-          <w:szCs w:val="24"/>
-        </w:rPr>
-        <w:t>Administrateurs(ont tous les droits)</w:t>
-      </w:r>
-    </w:p>
-    <w:p>
-      <w:pPr>
-        <w:rPr>
-          <w:rFonts w:cstheme="minorHAnsi"/>
-          <w:i/>
-          <w:sz w:val="24"/>
-          <w:szCs w:val="24"/>
-        </w:rPr>
-      </w:pPr>
-      <w:r>
-        <w:rPr>
-          <w:rFonts w:cstheme="minorHAnsi"/>
-          <w:i/>
-          <w:sz w:val="24"/>
-          <w:szCs w:val="24"/>
+        </w:rPr>
+      </w:pPr>
+      <w:proofErr w:type="gramStart"/>
+      <w:r>
+        <w:rPr>
+          <w:rFonts w:cstheme="minorHAnsi"/>
+        </w:rPr>
+        <w:t>Administrateurs(</w:t>
+      </w:r>
+      <w:proofErr w:type="gramEnd"/>
+      <w:r>
+        <w:rPr>
+          <w:rFonts w:cstheme="minorHAnsi"/>
+        </w:rPr>
+        <w:t>ont tous les droits)</w:t>
+      </w:r>
+    </w:p>
+    <w:p>
+      <w:pPr>
+        <w:rPr>
+          <w:rFonts w:cstheme="minorHAnsi"/>
+        </w:rPr>
+      </w:pPr>
+      <w:r>
+        <w:rPr>
+          <w:rFonts w:cstheme="minorHAnsi"/>
+          <w:b/>
+          <w:color w:val="4472C4" w:themeColor="accent5"/>
+          <w:sz w:val="32"/>
+          <w:szCs w:val="32"/>
+          <w14:textOutline w14:w="0" w14:cap="flat" w14:cmpd="sng" w14:algn="ctr">
+            <w14:noFill/>
+            <w14:prstDash w14:val="solid"/>
+            <w14:round/>
+          </w14:textOutline>
         </w:rPr>
         <w:t>Structure du site</w:t>
       </w:r>
@@ -910,26 +955,25 @@
       <w:pPr>
         <w:rPr>
           <w:rFonts w:cstheme="minorHAnsi"/>
-          <w:i/>
-          <w:sz w:val="24"/>
-          <w:szCs w:val="24"/>
-        </w:rPr>
-      </w:pPr>
-      <w:r>
-        <w:rPr>
-          <w:rFonts w:cstheme="minorHAnsi"/>
-          <w:i/>
-          <w:sz w:val="24"/>
-          <w:szCs w:val="24"/>
-        </w:rPr>
-        <w:t>Angular, soit Single Page Application.</w:t>
-      </w:r>
-      <w:r>
-        <w:rPr>
-          <w:rFonts w:cstheme="minorHAnsi"/>
-          <w:i/>
-          <w:sz w:val="24"/>
-          <w:szCs w:val="24"/>
+        </w:rPr>
+      </w:pPr>
+      <w:proofErr w:type="spellStart"/>
+      <w:r>
+        <w:rPr>
+          <w:rFonts w:cstheme="minorHAnsi"/>
+        </w:rPr>
+        <w:t>Angular</w:t>
+      </w:r>
+      <w:proofErr w:type="spellEnd"/>
+      <w:r>
+        <w:rPr>
+          <w:rFonts w:cstheme="minorHAnsi"/>
+        </w:rPr>
+        <w:t>, soit Single Page Application.</w:t>
+      </w:r>
+      <w:r>
+        <w:rPr>
+          <w:rFonts w:cstheme="minorHAnsi"/>
         </w:rPr>
         <w:br/>
         <w:t>Des routes permettront d’aller de la page d’accueil à une page liste de  contacts.</w:t>
@@ -937,18 +981,12 @@
       <w:r>
         <w:rPr>
           <w:rFonts w:cstheme="minorHAnsi"/>
-          <w:i/>
-          <w:sz w:val="24"/>
-          <w:szCs w:val="24"/>
         </w:rPr>
         <w:br/>
       </w:r>
       <w:r>
         <w:rPr>
           <w:rFonts w:cstheme="minorHAnsi"/>
-          <w:i/>
-          <w:sz w:val="24"/>
-          <w:szCs w:val="24"/>
         </w:rPr>
         <w:t>Il faudra une page « profil utilisateur » avec photo de profil</w:t>
       </w:r>
@@ -957,17 +995,11 @@
       <w:pPr>
         <w:rPr>
           <w:rFonts w:cstheme="minorHAnsi"/>
-          <w:i/>
-          <w:sz w:val="24"/>
-          <w:szCs w:val="24"/>
-        </w:rPr>
-      </w:pPr>
-      <w:r>
-        <w:rPr>
-          <w:rFonts w:cstheme="minorHAnsi"/>
-          <w:i/>
-          <w:sz w:val="24"/>
-          <w:szCs w:val="24"/>
+        </w:rPr>
+      </w:pPr>
+      <w:r>
+        <w:rPr>
+          <w:rFonts w:cstheme="minorHAnsi"/>
         </w:rPr>
         <w:t>Le fait de cliquer sur un contact dans la liste de contact donne accès à sa page profil</w:t>
       </w:r>
@@ -976,64 +1008,86 @@
       <w:pPr>
         <w:rPr>
           <w:rFonts w:cstheme="minorHAnsi"/>
-          <w:i/>
-          <w:sz w:val="24"/>
-          <w:szCs w:val="24"/>
-        </w:rPr>
-      </w:pPr>
-      <w:r>
-        <w:rPr>
-          <w:rFonts w:cstheme="minorHAnsi"/>
-          <w:i/>
-          <w:sz w:val="24"/>
-          <w:szCs w:val="24"/>
-        </w:rPr>
-        <w:t>Maquettage (copie écran) logiciel : balsamic</w:t>
-      </w:r>
-    </w:p>
-    <w:p>
-      <w:pPr>
-        <w:rPr>
-          <w:rFonts w:cstheme="minorHAnsi"/>
-          <w:i/>
-          <w:sz w:val="24"/>
-          <w:szCs w:val="24"/>
-        </w:rPr>
-      </w:pPr>
-      <w:r>
-        <w:rPr>
-          <w:rFonts w:cstheme="minorHAnsi"/>
-          <w:i/>
-          <w:sz w:val="24"/>
-          <w:szCs w:val="24"/>
-        </w:rPr>
-        <w:t>Décrire la partie bdd</w:t>
-      </w:r>
-    </w:p>
-    <w:p>
-      <w:pPr>
-        <w:rPr>
-          <w:rFonts w:cstheme="minorHAnsi"/>
-          <w:i/>
-          <w:sz w:val="24"/>
-          <w:szCs w:val="24"/>
-        </w:rPr>
-      </w:pPr>
-      <w:r>
-        <w:rPr>
-          <w:rFonts w:cstheme="minorHAnsi"/>
-          <w:i/>
-          <w:sz w:val="24"/>
-          <w:szCs w:val="24"/>
+        </w:rPr>
+      </w:pPr>
+      <w:r>
+        <w:rPr>
+          <w:rFonts w:cstheme="minorHAnsi"/>
+        </w:rPr>
+        <w:t xml:space="preserve">Maquettage (copie écran) logiciel : </w:t>
+      </w:r>
+      <w:proofErr w:type="spellStart"/>
+      <w:r>
+        <w:rPr>
+          <w:rFonts w:cstheme="minorHAnsi"/>
+        </w:rPr>
+        <w:t>balsamic</w:t>
+      </w:r>
+      <w:proofErr w:type="spellEnd"/>
+    </w:p>
+    <w:p>
+      <w:pPr>
+        <w:rPr>
+          <w:rFonts w:cstheme="minorHAnsi"/>
+          <w:b/>
+          <w:color w:val="4472C4" w:themeColor="accent5"/>
+          <w:sz w:val="32"/>
+          <w:szCs w:val="32"/>
+          <w14:textOutline w14:w="0" w14:cap="flat" w14:cmpd="sng" w14:algn="ctr">
+            <w14:noFill/>
+            <w14:prstDash w14:val="solid"/>
+            <w14:round/>
+          </w14:textOutline>
+        </w:rPr>
+      </w:pPr>
+      <w:r>
+        <w:rPr>
+          <w:rFonts w:cstheme="minorHAnsi"/>
+          <w:b/>
+          <w:color w:val="4472C4" w:themeColor="accent5"/>
+          <w:sz w:val="32"/>
+          <w:szCs w:val="32"/>
+          <w14:textOutline w14:w="0" w14:cap="flat" w14:cmpd="sng" w14:algn="ctr">
+            <w14:noFill/>
+            <w14:prstDash w14:val="solid"/>
+            <w14:round/>
+          </w14:textOutline>
+        </w:rPr>
+        <w:t xml:space="preserve">Décrire la partie </w:t>
+      </w:r>
+      <w:proofErr w:type="spellStart"/>
+      <w:r>
+        <w:rPr>
+          <w:rFonts w:cstheme="minorHAnsi"/>
+          <w:b/>
+          <w:color w:val="4472C4" w:themeColor="accent5"/>
+          <w:sz w:val="32"/>
+          <w:szCs w:val="32"/>
+          <w14:textOutline w14:w="0" w14:cap="flat" w14:cmpd="sng" w14:algn="ctr">
+            <w14:noFill/>
+            <w14:prstDash w14:val="solid"/>
+            <w14:round/>
+          </w14:textOutline>
+        </w:rPr>
+        <w:t>bdd</w:t>
+      </w:r>
+      <w:proofErr w:type="spellEnd"/>
+    </w:p>
+    <w:p>
+      <w:pPr>
+        <w:rPr>
+          <w:rFonts w:cstheme="minorHAnsi"/>
+        </w:rPr>
+      </w:pPr>
+      <w:r>
+        <w:rPr>
+          <w:rFonts w:cstheme="minorHAnsi"/>
         </w:rPr>
         <w:t>Base de données utilisateurs</w:t>
       </w:r>
       <w:r>
         <w:rPr>
           <w:rFonts w:cstheme="minorHAnsi"/>
-          <w:i/>
-          <w:sz w:val="24"/>
-          <w:szCs w:val="24"/>
         </w:rPr>
         <w:br/>
         <w:t xml:space="preserve">Base photos (plusieurs </w:t>
@@ -1041,18 +1095,12 @@
       <w:r>
         <w:rPr>
           <w:rFonts w:cstheme="minorHAnsi"/>
-          <w:i/>
-          <w:sz w:val="24"/>
-          <w:szCs w:val="24"/>
         </w:rPr>
         <w:t xml:space="preserve">photos </w:t>
       </w:r>
       <w:r>
         <w:rPr>
           <w:rFonts w:cstheme="minorHAnsi"/>
-          <w:i/>
-          <w:sz w:val="24"/>
-          <w:szCs w:val="24"/>
         </w:rPr>
         <w:t xml:space="preserve">possibles par utilisateurs) </w:t>
       </w:r>
@@ -1061,83 +1109,514 @@
       <w:pPr>
         <w:rPr>
           <w:rFonts w:cstheme="minorHAnsi"/>
-          <w:i/>
-          <w:sz w:val="24"/>
-          <w:szCs w:val="24"/>
-        </w:rPr>
-      </w:pPr>
-      <w:r>
-        <w:rPr>
-          <w:rFonts w:cstheme="minorHAnsi"/>
-          <w:i/>
-          <w:sz w:val="24"/>
-          <w:szCs w:val="24"/>
+        </w:rPr>
+      </w:pPr>
+      <w:r>
+        <w:rPr>
+          <w:rFonts w:cstheme="minorHAnsi"/>
         </w:rPr>
         <w:t>Schéma UML</w:t>
       </w:r>
       <w:r>
         <w:rPr>
           <w:rFonts w:cstheme="minorHAnsi"/>
-          <w:i/>
-          <w:sz w:val="24"/>
-          <w:szCs w:val="24"/>
-        </w:rPr>
-        <w:t xml:space="preserve"> (bdd ou classes)</w:t>
-      </w:r>
-    </w:p>
-    <w:p>
-      <w:pPr>
-        <w:rPr>
-          <w:rFonts w:cstheme="minorHAnsi"/>
-          <w:i/>
-          <w:sz w:val="24"/>
-          <w:szCs w:val="24"/>
-        </w:rPr>
-      </w:pPr>
-      <w:r>
-        <w:rPr>
-          <w:rFonts w:cstheme="minorHAnsi"/>
-          <w:i/>
-          <w:sz w:val="24"/>
-          <w:szCs w:val="24"/>
-        </w:rPr>
-        <w:t>Description des technos</w:t>
-      </w:r>
-    </w:p>
-    <w:p>
-      <w:pPr>
-        <w:rPr>
-          <w:rFonts w:cstheme="minorHAnsi"/>
-          <w:i/>
-          <w:sz w:val="24"/>
-          <w:szCs w:val="24"/>
-        </w:rPr>
-      </w:pPr>
-      <w:r>
-        <w:rPr>
-          <w:rFonts w:cstheme="minorHAnsi"/>
-          <w:i/>
-          <w:sz w:val="24"/>
-          <w:szCs w:val="24"/>
-        </w:rPr>
-        <w:t>Java EE, Spring, MySQL, Angular</w:t>
-      </w:r>
-    </w:p>
-    <w:p>
-      <w:pPr>
-        <w:rPr>
-          <w:rFonts w:cstheme="minorHAnsi"/>
-          <w:i/>
-          <w:sz w:val="24"/>
-          <w:szCs w:val="24"/>
-        </w:rPr>
-      </w:pPr>
-      <w:r>
-        <w:rPr>
-          <w:rFonts w:cstheme="minorHAnsi"/>
-          <w:i/>
-          <w:sz w:val="24"/>
-          <w:szCs w:val="24"/>
+        </w:rPr>
+        <w:t xml:space="preserve"> (</w:t>
+      </w:r>
+      <w:proofErr w:type="spellStart"/>
+      <w:r>
+        <w:rPr>
+          <w:rFonts w:cstheme="minorHAnsi"/>
+        </w:rPr>
+        <w:t>bdd</w:t>
+      </w:r>
+      <w:proofErr w:type="spellEnd"/>
+      <w:r>
+        <w:rPr>
+          <w:rFonts w:cstheme="minorHAnsi"/>
+        </w:rPr>
+        <w:t xml:space="preserve"> ou classes)</w:t>
+      </w:r>
+    </w:p>
+    <w:p>
+      <w:pPr>
+        <w:rPr>
+          <w:rFonts w:cstheme="minorHAnsi"/>
+          <w:b/>
+          <w:color w:val="4472C4" w:themeColor="accent5"/>
+          <w:sz w:val="32"/>
+          <w:szCs w:val="32"/>
+          <w14:textOutline w14:w="0" w14:cap="flat" w14:cmpd="sng" w14:algn="ctr">
+            <w14:noFill/>
+            <w14:prstDash w14:val="solid"/>
+            <w14:round/>
+          </w14:textOutline>
+        </w:rPr>
+      </w:pPr>
+      <w:r>
+        <w:rPr>
+          <w:rFonts w:cstheme="minorHAnsi"/>
+          <w:b/>
+          <w:color w:val="4472C4" w:themeColor="accent5"/>
+          <w:sz w:val="32"/>
+          <w:szCs w:val="32"/>
+          <w14:textOutline w14:w="0" w14:cap="flat" w14:cmpd="sng" w14:algn="ctr">
+            <w14:noFill/>
+            <w14:prstDash w14:val="solid"/>
+            <w14:round/>
+          </w14:textOutline>
+        </w:rPr>
+        <w:t xml:space="preserve">Description </w:t>
+      </w:r>
+      <w:proofErr w:type="gramStart"/>
+      <w:r>
+        <w:rPr>
+          <w:rFonts w:cstheme="minorHAnsi"/>
+          <w:b/>
+          <w:color w:val="4472C4" w:themeColor="accent5"/>
+          <w:sz w:val="32"/>
+          <w:szCs w:val="32"/>
+          <w14:textOutline w14:w="0" w14:cap="flat" w14:cmpd="sng" w14:algn="ctr">
+            <w14:noFill/>
+            <w14:prstDash w14:val="solid"/>
+            <w14:round/>
+          </w14:textOutline>
+        </w:rPr>
+        <w:t>des techno</w:t>
+      </w:r>
+      <w:r>
+        <w:rPr>
+          <w:rFonts w:cstheme="minorHAnsi"/>
+          <w:b/>
+          <w:color w:val="4472C4" w:themeColor="accent5"/>
+          <w:sz w:val="32"/>
+          <w:szCs w:val="32"/>
+          <w14:textOutline w14:w="0" w14:cap="flat" w14:cmpd="sng" w14:algn="ctr">
+            <w14:noFill/>
+            <w14:prstDash w14:val="solid"/>
+            <w14:round/>
+          </w14:textOutline>
+        </w:rPr>
+        <w:t>logies utilisés</w:t>
+      </w:r>
+      <w:proofErr w:type="gramEnd"/>
+      <w:r>
+        <w:rPr>
+          <w:rFonts w:cstheme="minorHAnsi"/>
+          <w:b/>
+          <w:color w:val="4472C4" w:themeColor="accent5"/>
+          <w:sz w:val="32"/>
+          <w:szCs w:val="32"/>
+          <w14:textOutline w14:w="0" w14:cap="flat" w14:cmpd="sng" w14:algn="ctr">
+            <w14:noFill/>
+            <w14:prstDash w14:val="solid"/>
+            <w14:round/>
+          </w14:textOutline>
+        </w:rPr>
+        <w:t> :</w:t>
+      </w:r>
+    </w:p>
+    <w:p>
+      <w:pPr>
+        <w:rPr>
+          <w:rFonts w:cstheme="minorHAnsi"/>
+          <w14:textOutline w14:w="0" w14:cap="flat" w14:cmpd="sng" w14:algn="ctr">
+            <w14:noFill/>
+            <w14:prstDash w14:val="solid"/>
+            <w14:round/>
+          </w14:textOutline>
+        </w:rPr>
+      </w:pPr>
+      <w:r>
+        <w:rPr>
+          <w:rFonts w:cstheme="minorHAnsi"/>
+          <w14:textOutline w14:w="0" w14:cap="flat" w14:cmpd="sng" w14:algn="ctr">
+            <w14:noFill/>
+            <w14:prstDash w14:val="solid"/>
+            <w14:round/>
+          </w14:textOutline>
+        </w:rPr>
+        <w:t xml:space="preserve">Pour ce </w:t>
+      </w:r>
+      <w:r>
+        <w:rPr>
+          <w:rFonts w:cstheme="minorHAnsi"/>
+          <w14:textOutline w14:w="0" w14:cap="flat" w14:cmpd="sng" w14:algn="ctr">
+            <w14:noFill/>
+            <w14:prstDash w14:val="solid"/>
+            <w14:round/>
+          </w14:textOutline>
+        </w:rPr>
+        <w:t>projet, j’ai fait le choix des technologies suivantes :</w:t>
+      </w:r>
+    </w:p>
+    <w:p>
+      <w:pPr>
+        <w:rPr>
+          <w:rFonts w:cstheme="minorHAnsi"/>
+          <w14:textOutline w14:w="0" w14:cap="flat" w14:cmpd="sng" w14:algn="ctr">
+            <w14:noFill/>
+            <w14:prstDash w14:val="solid"/>
+            <w14:round/>
+          </w14:textOutline>
+        </w:rPr>
+      </w:pPr>
+      <w:r>
+        <w:rPr>
+          <w:rFonts w:cstheme="minorHAnsi"/>
+          <w14:textOutline w14:w="0" w14:cap="flat" w14:cmpd="sng" w14:algn="ctr">
+            <w14:noFill/>
+            <w14:prstDash w14:val="solid"/>
+            <w14:round/>
+          </w14:textOutline>
+        </w:rPr>
+        <w:t xml:space="preserve">Front-End : </w:t>
+      </w:r>
+      <w:r>
+        <w:rPr>
+          <w:rFonts w:cstheme="minorHAnsi"/>
+          <w14:textOutline w14:w="0" w14:cap="flat" w14:cmpd="sng" w14:algn="ctr">
+            <w14:noFill/>
+            <w14:prstDash w14:val="solid"/>
+            <w14:round/>
+          </w14:textOutline>
+        </w:rPr>
+        <w:br/>
+        <w:t xml:space="preserve">- Le Framework </w:t>
+      </w:r>
+      <w:proofErr w:type="spellStart"/>
+      <w:r>
+        <w:rPr>
+          <w:rFonts w:cstheme="minorHAnsi"/>
+          <w14:textOutline w14:w="0" w14:cap="flat" w14:cmpd="sng" w14:algn="ctr">
+            <w14:noFill/>
+            <w14:prstDash w14:val="solid"/>
+            <w14:round/>
+          </w14:textOutline>
+        </w:rPr>
+        <w:t>Angular</w:t>
+      </w:r>
+      <w:proofErr w:type="spellEnd"/>
+      <w:r>
+        <w:rPr>
+          <w:rFonts w:cstheme="minorHAnsi"/>
+          <w14:textOutline w14:w="0" w14:cap="flat" w14:cmpd="sng" w14:algn="ctr">
+            <w14:noFill/>
+            <w14:prstDash w14:val="solid"/>
+            <w14:round/>
+          </w14:textOutline>
+        </w:rPr>
+        <w:t xml:space="preserve"> (Google) sera utilisé. Il permet la mise en place de SPA (single page applications) assez simplement.</w:t>
+      </w:r>
+      <w:r>
+        <w:rPr>
+          <w:rFonts w:cstheme="minorHAnsi"/>
+          <w14:textOutline w14:w="0" w14:cap="flat" w14:cmpd="sng" w14:algn="ctr">
+            <w14:noFill/>
+            <w14:prstDash w14:val="solid"/>
+            <w14:round/>
+          </w14:textOutline>
+        </w:rPr>
+        <w:br/>
+        <w:t>Notamment, il permet d’utiliser HTML, CSS, et JS. Ce dernier est « </w:t>
+      </w:r>
+      <w:proofErr w:type="spellStart"/>
+      <w:r>
+        <w:rPr>
+          <w:rFonts w:cstheme="minorHAnsi"/>
+          <w14:textOutline w14:w="0" w14:cap="flat" w14:cmpd="sng" w14:algn="ctr">
+            <w14:noFill/>
+            <w14:prstDash w14:val="solid"/>
+            <w14:round/>
+          </w14:textOutline>
+        </w:rPr>
+        <w:t>transpilé</w:t>
+      </w:r>
+      <w:proofErr w:type="spellEnd"/>
+      <w:r>
+        <w:rPr>
+          <w:rFonts w:cstheme="minorHAnsi"/>
+          <w14:textOutline w14:w="0" w14:cap="flat" w14:cmpd="sng" w14:algn="ctr">
+            <w14:noFill/>
+            <w14:prstDash w14:val="solid"/>
+            <w14:round/>
+          </w14:textOutline>
+        </w:rPr>
+        <w:t xml:space="preserve"> » depuis des fichiers écrits en </w:t>
+      </w:r>
+      <w:proofErr w:type="spellStart"/>
+      <w:r>
+        <w:rPr>
+          <w:rFonts w:cstheme="minorHAnsi"/>
+          <w14:textOutline w14:w="0" w14:cap="flat" w14:cmpd="sng" w14:algn="ctr">
+            <w14:noFill/>
+            <w14:prstDash w14:val="solid"/>
+            <w14:round/>
+          </w14:textOutline>
+        </w:rPr>
+        <w:t>TypeScript</w:t>
+      </w:r>
+      <w:proofErr w:type="spellEnd"/>
+      <w:r>
+        <w:rPr>
+          <w:rFonts w:cstheme="minorHAnsi"/>
+          <w14:textOutline w14:w="0" w14:cap="flat" w14:cmpd="sng" w14:algn="ctr">
+            <w14:noFill/>
+            <w14:prstDash w14:val="solid"/>
+            <w14:round/>
+          </w14:textOutline>
+        </w:rPr>
+        <w:t>.</w:t>
+      </w:r>
+      <w:bookmarkStart w:id="0" w:name="_GoBack"/>
+      <w:bookmarkEnd w:id="0"/>
+      <w:r>
+        <w:rPr>
+          <w:rFonts w:cstheme="minorHAnsi"/>
+          <w14:textOutline w14:w="0" w14:cap="flat" w14:cmpd="sng" w14:algn="ctr">
+            <w14:noFill/>
+            <w14:prstDash w14:val="solid"/>
+            <w14:round/>
+          </w14:textOutline>
+        </w:rPr>
+        <w:br/>
+        <w:t xml:space="preserve">- Le Framework </w:t>
+      </w:r>
+      <w:proofErr w:type="spellStart"/>
+      <w:r>
+        <w:rPr>
+          <w:rFonts w:cstheme="minorHAnsi"/>
+          <w14:textOutline w14:w="0" w14:cap="flat" w14:cmpd="sng" w14:algn="ctr">
+            <w14:noFill/>
+            <w14:prstDash w14:val="solid"/>
+            <w14:round/>
+          </w14:textOutline>
+        </w:rPr>
+        <w:t>Bootstrap</w:t>
+      </w:r>
+      <w:proofErr w:type="spellEnd"/>
+      <w:r>
+        <w:rPr>
+          <w:rFonts w:cstheme="minorHAnsi"/>
+          <w14:textOutline w14:w="0" w14:cap="flat" w14:cmpd="sng" w14:algn="ctr">
+            <w14:noFill/>
+            <w14:prstDash w14:val="solid"/>
+            <w14:round/>
+          </w14:textOutline>
+        </w:rPr>
+        <w:t xml:space="preserve"> (Twitter) sera également utilisé pour sa patte graphique reconnaissable et surtout pour rendre le tout responsive, c’est-à-dire compatible toute taille d’écran, et notamment écran de smartphones et tablettes.</w:t>
+      </w:r>
+    </w:p>
+    <w:p>
+      <w:pPr>
+        <w:rPr>
+          <w:rFonts w:cstheme="minorHAnsi"/>
+          <w14:textOutline w14:w="0" w14:cap="flat" w14:cmpd="sng" w14:algn="ctr">
+            <w14:noFill/>
+            <w14:prstDash w14:val="solid"/>
+            <w14:round/>
+          </w14:textOutline>
+        </w:rPr>
+      </w:pPr>
+      <w:proofErr w:type="spellStart"/>
+      <w:r>
+        <w:rPr>
+          <w:rFonts w:cstheme="minorHAnsi"/>
+          <w14:textOutline w14:w="0" w14:cap="flat" w14:cmpd="sng" w14:algn="ctr">
+            <w14:noFill/>
+            <w14:prstDash w14:val="solid"/>
+            <w14:round/>
+          </w14:textOutline>
+        </w:rPr>
+        <w:t>BackEnd</w:t>
+      </w:r>
+      <w:proofErr w:type="spellEnd"/>
+      <w:r>
+        <w:rPr>
+          <w:rFonts w:cstheme="minorHAnsi"/>
+          <w14:textOutline w14:w="0" w14:cap="flat" w14:cmpd="sng" w14:algn="ctr">
+            <w14:noFill/>
+            <w14:prstDash w14:val="solid"/>
+            <w14:round/>
+          </w14:textOutline>
+        </w:rPr>
+        <w:t> :</w:t>
+      </w:r>
+      <w:r>
+        <w:rPr>
+          <w:rFonts w:cstheme="minorHAnsi"/>
+          <w14:textOutline w14:w="0" w14:cap="flat" w14:cmpd="sng" w14:algn="ctr">
+            <w14:noFill/>
+            <w14:prstDash w14:val="solid"/>
+            <w14:round/>
+          </w14:textOutline>
+        </w:rPr>
+        <w:br/>
+        <w:t xml:space="preserve">- La technologie Java a retenu ma préférence. C’est celle où je me sens le plus à l’aise, notamment en utilisant </w:t>
+      </w:r>
+      <w:proofErr w:type="spellStart"/>
+      <w:r>
+        <w:rPr>
+          <w:rFonts w:cstheme="minorHAnsi"/>
+          <w14:textOutline w14:w="0" w14:cap="flat" w14:cmpd="sng" w14:algn="ctr">
+            <w14:noFill/>
+            <w14:prstDash w14:val="solid"/>
+            <w14:round/>
+          </w14:textOutline>
+        </w:rPr>
+        <w:t>Spring</w:t>
+      </w:r>
+      <w:proofErr w:type="spellEnd"/>
+      <w:r>
+        <w:rPr>
+          <w:rFonts w:cstheme="minorHAnsi"/>
+          <w14:textOutline w14:w="0" w14:cap="flat" w14:cmpd="sng" w14:algn="ctr">
+            <w14:noFill/>
+            <w14:prstDash w14:val="solid"/>
+            <w14:round/>
+          </w14:textOutline>
+        </w:rPr>
+        <w:t xml:space="preserve">, et les spécifications JPA (Java Persistance API). </w:t>
+      </w:r>
+      <w:r>
+        <w:rPr>
+          <w:rFonts w:cstheme="minorHAnsi"/>
+          <w14:textOutline w14:w="0" w14:cap="flat" w14:cmpd="sng" w14:algn="ctr">
+            <w14:noFill/>
+            <w14:prstDash w14:val="solid"/>
+            <w14:round/>
+          </w14:textOutline>
+        </w:rPr>
+        <w:br/>
+      </w:r>
+      <w:r>
+        <w:rPr>
+          <w:rFonts w:cstheme="minorHAnsi"/>
+          <w14:textOutline w14:w="0" w14:cap="flat" w14:cmpd="sng" w14:algn="ctr">
+            <w14:noFill/>
+            <w14:prstDash w14:val="solid"/>
+            <w14:round/>
+          </w14:textOutline>
+        </w:rPr>
+        <w:t xml:space="preserve">- </w:t>
+      </w:r>
+      <w:proofErr w:type="spellStart"/>
+      <w:r>
+        <w:rPr>
+          <w:rFonts w:cstheme="minorHAnsi"/>
+          <w14:textOutline w14:w="0" w14:cap="flat" w14:cmpd="sng" w14:algn="ctr">
+            <w14:noFill/>
+            <w14:prstDash w14:val="solid"/>
+            <w14:round/>
+          </w14:textOutline>
+        </w:rPr>
+        <w:t>Spring</w:t>
+      </w:r>
+      <w:proofErr w:type="spellEnd"/>
+      <w:r>
+        <w:rPr>
+          <w:rFonts w:cstheme="minorHAnsi"/>
+          <w14:textOutline w14:w="0" w14:cap="flat" w14:cmpd="sng" w14:algn="ctr">
+            <w14:noFill/>
+            <w14:prstDash w14:val="solid"/>
+            <w14:round/>
+          </w14:textOutline>
+        </w:rPr>
+        <w:t xml:space="preserve"> D</w:t>
+      </w:r>
+      <w:r>
+        <w:rPr>
+          <w:rFonts w:cstheme="minorHAnsi"/>
+          <w14:textOutline w14:w="0" w14:cap="flat" w14:cmpd="sng" w14:algn="ctr">
+            <w14:noFill/>
+            <w14:prstDash w14:val="solid"/>
+            <w14:round/>
+          </w14:textOutline>
+        </w:rPr>
+        <w:t>ata</w:t>
+      </w:r>
+      <w:r>
+        <w:rPr>
+          <w:rFonts w:cstheme="minorHAnsi"/>
+          <w14:textOutline w14:w="0" w14:cap="flat" w14:cmpd="sng" w14:algn="ctr">
+            <w14:noFill/>
+            <w14:prstDash w14:val="solid"/>
+            <w14:round/>
+          </w14:textOutline>
+        </w:rPr>
+        <w:t xml:space="preserve"> JPA : Il permet d’automatiser en grande partie la couche d’accès aux données</w:t>
+      </w:r>
+      <w:r>
+        <w:rPr>
+          <w:rFonts w:cstheme="minorHAnsi"/>
+          <w14:textOutline w14:w="0" w14:cap="flat" w14:cmpd="sng" w14:algn="ctr">
+            <w14:noFill/>
+            <w14:prstDash w14:val="solid"/>
+            <w14:round/>
+          </w14:textOutline>
+        </w:rPr>
+        <w:t>. Il va de fait générer les requêtes pour interagir avec la base de données.</w:t>
+      </w:r>
+    </w:p>
+    <w:p>
+      <w:pPr>
+        <w:rPr>
+          <w:rFonts w:cstheme="minorHAnsi"/>
+          <w14:textOutline w14:w="0" w14:cap="flat" w14:cmpd="sng" w14:algn="ctr">
+            <w14:noFill/>
+            <w14:prstDash w14:val="solid"/>
+            <w14:round/>
+          </w14:textOutline>
+        </w:rPr>
+      </w:pPr>
+      <w:r>
+        <w:rPr>
+          <w:rFonts w:cstheme="minorHAnsi"/>
+          <w14:textOutline w14:w="0" w14:cap="flat" w14:cmpd="sng" w14:algn="ctr">
+            <w14:noFill/>
+            <w14:prstDash w14:val="solid"/>
+            <w14:round/>
+          </w14:textOutline>
+        </w:rPr>
+        <w:lastRenderedPageBreak/>
+        <w:t>SGBD :</w:t>
+      </w:r>
+      <w:r>
+        <w:rPr>
+          <w:rFonts w:cstheme="minorHAnsi"/>
+          <w14:textOutline w14:w="0" w14:cap="flat" w14:cmpd="sng" w14:algn="ctr">
+            <w14:noFill/>
+            <w14:prstDash w14:val="solid"/>
+            <w14:round/>
+          </w14:textOutline>
+        </w:rPr>
+        <w:br/>
+        <w:t>- Pour ce projet, le SGBD (Système de Gestion de Base de Données) retenu sera MySQL.</w:t>
+      </w:r>
+    </w:p>
+    <w:p>
+      <w:pPr>
+        <w:rPr>
+          <w:rFonts w:cstheme="minorHAnsi"/>
+          <w14:textOutline w14:w="0" w14:cap="flat" w14:cmpd="sng" w14:algn="ctr">
+            <w14:noFill/>
+            <w14:prstDash w14:val="solid"/>
+            <w14:round/>
+          </w14:textOutline>
+        </w:rPr>
+      </w:pPr>
+      <w:r>
+        <w:rPr>
+          <w:rFonts w:cstheme="minorHAnsi"/>
+          <w:b/>
+          <w:color w:val="4472C4" w:themeColor="accent5"/>
+          <w:sz w:val="32"/>
+          <w:szCs w:val="32"/>
+          <w14:textOutline w14:w="0" w14:cap="flat" w14:cmpd="sng" w14:algn="ctr">
+            <w14:noFill/>
+            <w14:prstDash w14:val="solid"/>
+            <w14:round/>
+          </w14:textOutline>
         </w:rPr>
         <w:t>Mentions légales (RGPD)</w:t>
       </w:r>
@@ -1146,26 +1625,44 @@
       <w:pPr>
         <w:rPr>
           <w:rFonts w:cstheme="minorHAnsi"/>
-          <w:i/>
-          <w:sz w:val="24"/>
-          <w:szCs w:val="24"/>
-        </w:rPr>
-      </w:pPr>
-      <w:r>
-        <w:rPr>
-          <w:rFonts w:cstheme="minorHAnsi"/>
-          <w:i/>
-          <w:sz w:val="24"/>
-          <w:szCs w:val="24"/>
+          <w:b/>
+          <w:color w:val="4472C4" w:themeColor="accent5"/>
+          <w:sz w:val="32"/>
+          <w:szCs w:val="32"/>
+          <w14:textOutline w14:w="0" w14:cap="flat" w14:cmpd="sng" w14:algn="ctr">
+            <w14:noFill/>
+            <w14:prstDash w14:val="solid"/>
+            <w14:round/>
+          </w14:textOutline>
+        </w:rPr>
+      </w:pPr>
+      <w:r>
+        <w:rPr>
+          <w:rFonts w:cstheme="minorHAnsi"/>
+          <w:b/>
+          <w:color w:val="4472C4" w:themeColor="accent5"/>
+          <w:sz w:val="32"/>
+          <w:szCs w:val="32"/>
+          <w14:textOutline w14:w="0" w14:cap="flat" w14:cmpd="sng" w14:algn="ctr">
+            <w14:noFill/>
+            <w14:prstDash w14:val="solid"/>
+            <w14:round/>
+          </w14:textOutline>
         </w:rPr>
         <w:t>Référencement</w:t>
       </w:r>
       <w:r>
         <w:rPr>
           <w:rFonts w:cstheme="minorHAnsi"/>
-          <w:i/>
-          <w:sz w:val="24"/>
-          <w:szCs w:val="24"/>
+          <w:b/>
+          <w:color w:val="4472C4" w:themeColor="accent5"/>
+          <w:sz w:val="32"/>
+          <w:szCs w:val="32"/>
+          <w14:textOutline w14:w="0" w14:cap="flat" w14:cmpd="sng" w14:algn="ctr">
+            <w14:noFill/>
+            <w14:prstDash w14:val="solid"/>
+            <w14:round/>
+          </w14:textOutline>
         </w:rPr>
         <w:t>, sécurité, sauvegarde</w:t>
       </w:r>
@@ -1174,25 +1671,18 @@
       <w:pPr>
         <w:rPr>
           <w:rFonts w:cstheme="minorHAnsi"/>
-          <w:i/>
-          <w:sz w:val="24"/>
-          <w:szCs w:val="24"/>
-        </w:rPr>
-      </w:pPr>
-    </w:p>
-    <w:p>
-      <w:pPr>
-        <w:rPr>
-          <w:rFonts w:cstheme="minorHAnsi"/>
-          <w:sz w:val="24"/>
-          <w:szCs w:val="24"/>
-        </w:rPr>
-      </w:pPr>
-      <w:r>
-        <w:rPr>
-          <w:rFonts w:cstheme="minorHAnsi"/>
-          <w:sz w:val="24"/>
-          <w:szCs w:val="24"/>
+        </w:rPr>
+      </w:pPr>
+    </w:p>
+    <w:p>
+      <w:pPr>
+        <w:rPr>
+          <w:rFonts w:cstheme="minorHAnsi"/>
+        </w:rPr>
+      </w:pPr>
+      <w:r>
+        <w:rPr>
+          <w:rFonts w:cstheme="minorHAnsi"/>
         </w:rPr>
         <w:t>Les besoins orientés métier :</w:t>
       </w:r>
@@ -1206,15 +1696,11 @@
         </w:numPr>
         <w:rPr>
           <w:rFonts w:cstheme="minorHAnsi"/>
-          <w:sz w:val="24"/>
-          <w:szCs w:val="24"/>
-        </w:rPr>
-      </w:pPr>
-      <w:r>
-        <w:rPr>
-          <w:rFonts w:cstheme="minorHAnsi"/>
-          <w:sz w:val="24"/>
-          <w:szCs w:val="24"/>
+        </w:rPr>
+      </w:pPr>
+      <w:r>
+        <w:rPr>
+          <w:rFonts w:cstheme="minorHAnsi"/>
         </w:rPr>
         <w:t>L’utilisateur doit pouvoir se connecter avec un login et un mot de passe</w:t>
       </w:r>
@@ -1228,15 +1714,11 @@
         </w:numPr>
         <w:rPr>
           <w:rFonts w:cstheme="minorHAnsi"/>
-          <w:sz w:val="24"/>
-          <w:szCs w:val="24"/>
-        </w:rPr>
-      </w:pPr>
-      <w:r>
-        <w:rPr>
-          <w:rFonts w:cstheme="minorHAnsi"/>
-          <w:sz w:val="24"/>
-          <w:szCs w:val="24"/>
+        </w:rPr>
+      </w:pPr>
+      <w:r>
+        <w:rPr>
+          <w:rFonts w:cstheme="minorHAnsi"/>
         </w:rPr>
         <w:t>S’il n’a pas de compte, il peut s’en créer un</w:t>
       </w:r>
@@ -1250,15 +1732,11 @@
         </w:numPr>
         <w:rPr>
           <w:rFonts w:cstheme="minorHAnsi"/>
-          <w:sz w:val="24"/>
-          <w:szCs w:val="24"/>
-        </w:rPr>
-      </w:pPr>
-      <w:r>
-        <w:rPr>
-          <w:rFonts w:cstheme="minorHAnsi"/>
-          <w:sz w:val="24"/>
-          <w:szCs w:val="24"/>
+        </w:rPr>
+      </w:pPr>
+      <w:r>
+        <w:rPr>
+          <w:rFonts w:cstheme="minorHAnsi"/>
         </w:rPr>
         <w:t>Une fois connecté, il est possible d’ajouter des contacts à la base</w:t>
       </w:r>
@@ -1272,15 +1750,11 @@
         </w:numPr>
         <w:rPr>
           <w:rFonts w:cstheme="minorHAnsi"/>
-          <w:sz w:val="24"/>
-          <w:szCs w:val="24"/>
-        </w:rPr>
-      </w:pPr>
-      <w:r>
-        <w:rPr>
-          <w:rFonts w:cstheme="minorHAnsi"/>
-          <w:sz w:val="24"/>
-          <w:szCs w:val="24"/>
+        </w:rPr>
+      </w:pPr>
+      <w:r>
+        <w:rPr>
+          <w:rFonts w:cstheme="minorHAnsi"/>
         </w:rPr>
         <w:t>Il est possible de rectifier (modifier) des données de contacts</w:t>
       </w:r>
@@ -1294,23 +1768,17 @@
         </w:numPr>
         <w:rPr>
           <w:rFonts w:cstheme="minorHAnsi"/>
-          <w:sz w:val="24"/>
-          <w:szCs w:val="24"/>
-        </w:rPr>
-      </w:pPr>
-      <w:r>
-        <w:rPr>
-          <w:rFonts w:cstheme="minorHAnsi"/>
-          <w:sz w:val="24"/>
-          <w:szCs w:val="24"/>
+        </w:rPr>
+      </w:pPr>
+      <w:r>
+        <w:rPr>
+          <w:rFonts w:cstheme="minorHAnsi"/>
         </w:rPr>
         <w:t xml:space="preserve">Il est possible de supprimer </w:t>
       </w:r>
       <w:r>
         <w:rPr>
           <w:rFonts w:cstheme="minorHAnsi"/>
-          <w:sz w:val="24"/>
-          <w:szCs w:val="24"/>
         </w:rPr>
         <w:t>un contact</w:t>
       </w:r>
@@ -1324,39 +1792,29 @@
         </w:numPr>
         <w:rPr>
           <w:rFonts w:cstheme="minorHAnsi"/>
-          <w:sz w:val="24"/>
-          <w:szCs w:val="24"/>
-        </w:rPr>
-      </w:pPr>
-      <w:r>
-        <w:rPr>
-          <w:rFonts w:cstheme="minorHAnsi"/>
-          <w:sz w:val="24"/>
-          <w:szCs w:val="24"/>
+        </w:rPr>
+      </w:pPr>
+      <w:r>
+        <w:rPr>
+          <w:rFonts w:cstheme="minorHAnsi"/>
         </w:rPr>
         <w:t>(</w:t>
       </w:r>
       <w:r>
         <w:rPr>
           <w:rFonts w:cstheme="minorHAnsi"/>
-          <w:sz w:val="24"/>
-          <w:szCs w:val="24"/>
         </w:rPr>
         <w:t>À</w:t>
       </w:r>
       <w:r>
         <w:rPr>
           <w:rFonts w:cstheme="minorHAnsi"/>
-          <w:sz w:val="24"/>
-          <w:szCs w:val="24"/>
         </w:rPr>
         <w:t xml:space="preserve"> voir) Il est possible d’ajouter des contacts dans sa liste de contacts p</w:t>
       </w:r>
       <w:r>
         <w:rPr>
           <w:rFonts w:cstheme="minorHAnsi"/>
-          <w:sz w:val="24"/>
-          <w:szCs w:val="24"/>
         </w:rPr>
         <w:t>our échanger discussions privées.</w:t>
       </w:r>
@@ -1365,59 +1823,63 @@
       <w:pPr>
         <w:rPr>
           <w:rFonts w:cstheme="minorHAnsi"/>
-          <w:sz w:val="24"/>
-          <w:szCs w:val="24"/>
-        </w:rPr>
-      </w:pPr>
-    </w:p>
-    <w:p>
-      <w:pPr>
-        <w:rPr>
-          <w:rFonts w:cstheme="minorHAnsi"/>
-          <w:sz w:val="24"/>
-          <w:szCs w:val="24"/>
-        </w:rPr>
-      </w:pPr>
-      <w:r>
-        <w:rPr>
-          <w:rFonts w:cstheme="minorHAnsi"/>
-          <w:sz w:val="24"/>
-          <w:szCs w:val="24"/>
+        </w:rPr>
+      </w:pPr>
+    </w:p>
+    <w:p>
+      <w:pPr>
+        <w:rPr>
+          <w:rFonts w:cstheme="minorHAnsi"/>
+          <w:b/>
+          <w:color w:val="4472C4" w:themeColor="accent5"/>
+          <w:sz w:val="32"/>
+          <w:szCs w:val="32"/>
+          <w14:textOutline w14:w="0" w14:cap="flat" w14:cmpd="sng" w14:algn="ctr">
+            <w14:noFill/>
+            <w14:prstDash w14:val="solid"/>
+            <w14:round/>
+          </w14:textOutline>
+        </w:rPr>
+      </w:pPr>
+      <w:r>
+        <w:rPr>
+          <w:rFonts w:cstheme="minorHAnsi"/>
+          <w:b/>
+          <w:color w:val="4472C4" w:themeColor="accent5"/>
+          <w:sz w:val="32"/>
+          <w:szCs w:val="32"/>
+          <w14:textOutline w14:w="0" w14:cap="flat" w14:cmpd="sng" w14:algn="ctr">
+            <w14:noFill/>
+            <w14:prstDash w14:val="solid"/>
+            <w14:round/>
+          </w14:textOutline>
         </w:rPr>
         <w:t>Utilisation de la méthodologie Agile</w:t>
       </w:r>
-      <w:bookmarkStart w:id="0" w:name="_GoBack"/>
-      <w:bookmarkEnd w:id="0"/>
-    </w:p>
-    <w:p>
-      <w:pPr>
-        <w:rPr>
-          <w:rFonts w:cstheme="minorHAnsi"/>
-          <w:sz w:val="24"/>
-          <w:szCs w:val="24"/>
-        </w:rPr>
-      </w:pPr>
-    </w:p>
-    <w:p>
-      <w:pPr>
-        <w:rPr>
-          <w:rFonts w:cstheme="minorHAnsi"/>
-          <w:sz w:val="24"/>
-          <w:szCs w:val="24"/>
+    </w:p>
+    <w:p>
+      <w:pPr>
+        <w:rPr>
+          <w:rFonts w:cstheme="minorHAnsi"/>
+        </w:rPr>
+      </w:pPr>
+    </w:p>
+    <w:p>
+      <w:pPr>
+        <w:rPr>
+          <w:rFonts w:cstheme="minorHAnsi"/>
         </w:rPr>
       </w:pPr>
       <w:r>
         <w:rPr>
           <w:rFonts w:cstheme="minorHAnsi"/>
           <w:noProof/>
-          <w:sz w:val="24"/>
-          <w:szCs w:val="24"/>
           <w:lang w:eastAsia="fr-FR"/>
         </w:rPr>
         <w:drawing>
           <wp:inline distT="0" distB="0" distL="0" distR="0" wp14:anchorId="7BA79EE9">
-            <wp:extent cx="5738825" cy="2832228"/>
-            <wp:effectExtent l="0" t="0" r="0" b="6350"/>
+            <wp:extent cx="6407636" cy="3162300"/>
+            <wp:effectExtent l="0" t="0" r="0" b="0"/>
             <wp:docPr id="2" name="Image 2"/>
             <wp:cNvGraphicFramePr>
               <a:graphicFrameLocks xmlns:a="http://schemas.openxmlformats.org/drawingml/2006/main" noChangeAspect="1"/>
@@ -1447,7 +1909,7 @@
                   <pic:spPr bwMode="auto">
                     <a:xfrm>
                       <a:off x="0" y="0"/>
-                      <a:ext cx="5761336" cy="2843338"/>
+                      <a:ext cx="6438644" cy="3177603"/>
                     </a:xfrm>
                     <a:prstGeom prst="rect">
                       <a:avLst/>
@@ -1460,6 +1922,20 @@
           </wp:inline>
         </w:drawing>
       </w:r>
+    </w:p>
+    <w:p>
+      <w:pPr>
+        <w:rPr>
+          <w:rFonts w:cstheme="minorHAnsi"/>
+        </w:rPr>
+      </w:pPr>
+    </w:p>
+    <w:p>
+      <w:pPr>
+        <w:rPr>
+          <w:rFonts w:cstheme="minorHAnsi"/>
+        </w:rPr>
+      </w:pPr>
     </w:p>
     <w:sectPr>
       <w:headerReference w:type="default" r:id="rId9"/>
@@ -1475,7 +1951,7 @@
 </file>
 
 <file path=word/endnotes.xml><?xml version="1.0" encoding="utf-8"?>
-<w:endnotes xmlns:wpc="http://schemas.microsoft.com/office/word/2010/wordprocessingCanvas" xmlns:cx="http://schemas.microsoft.com/office/drawing/2014/chartex" xmlns:mc="http://schemas.openxmlformats.org/markup-compatibility/2006" xmlns:o="urn:schemas-microsoft-com:office:office" xmlns:r="http://schemas.openxmlformats.org/officeDocument/2006/relationships" xmlns:m="http://schemas.openxmlformats.org/officeDocument/2006/math" xmlns:v="urn:schemas-microsoft-com:vml" xmlns:wp14="http://schemas.microsoft.com/office/word/2010/wordprocessingDrawing" xmlns:wp="http://schemas.openxmlformats.org/drawingml/2006/wordprocessingDrawing" xmlns:w10="urn:schemas-microsoft-com:office:word" xmlns:w="http://schemas.openxmlformats.org/wordprocessingml/2006/main" xmlns:w14="http://schemas.microsoft.com/office/word/2010/wordml" xmlns:w15="http://schemas.microsoft.com/office/word/2012/wordml" xmlns:w16se="http://schemas.microsoft.com/office/word/2015/wordml/symex" xmlns:wpg="http://schemas.microsoft.com/office/word/2010/wordprocessingGroup" xmlns:wpi="http://schemas.microsoft.com/office/word/2010/wordprocessingInk" xmlns:wne="http://schemas.microsoft.com/office/word/2006/wordml" xmlns:wps="http://schemas.microsoft.com/office/word/2010/wordprocessingShape" mc:Ignorable="w14 w15 w16se wp14">
+<w:endnotes xmlns:wpc="http://schemas.microsoft.com/office/word/2010/wordprocessingCanvas" xmlns:mc="http://schemas.openxmlformats.org/markup-compatibility/2006" xmlns:o="urn:schemas-microsoft-com:office:office" xmlns:r="http://schemas.openxmlformats.org/officeDocument/2006/relationships" xmlns:m="http://schemas.openxmlformats.org/officeDocument/2006/math" xmlns:v="urn:schemas-microsoft-com:vml" xmlns:wp14="http://schemas.microsoft.com/office/word/2010/wordprocessingDrawing" xmlns:wp="http://schemas.openxmlformats.org/drawingml/2006/wordprocessingDrawing" xmlns:w10="urn:schemas-microsoft-com:office:word" xmlns:w="http://schemas.openxmlformats.org/wordprocessingml/2006/main" xmlns:w14="http://schemas.microsoft.com/office/word/2010/wordml" xmlns:w15="http://schemas.microsoft.com/office/word/2012/wordml" xmlns:wpg="http://schemas.microsoft.com/office/word/2010/wordprocessingGroup" xmlns:wpi="http://schemas.microsoft.com/office/word/2010/wordprocessingInk" xmlns:wne="http://schemas.microsoft.com/office/word/2006/wordml" xmlns:wps="http://schemas.microsoft.com/office/word/2010/wordprocessingShape" mc:Ignorable="w14 w15 wp14">
   <w:endnote w:type="separator" w:id="-1">
     <w:p>
       <w:pPr>
@@ -1500,7 +1976,7 @@
 </file>
 
 <file path=word/footer1.xml><?xml version="1.0" encoding="utf-8"?>
-<w:ftr xmlns:wpc="http://schemas.microsoft.com/office/word/2010/wordprocessingCanvas" xmlns:cx="http://schemas.microsoft.com/office/drawing/2014/chartex" xmlns:mc="http://schemas.openxmlformats.org/markup-compatibility/2006" xmlns:o="urn:schemas-microsoft-com:office:office" xmlns:r="http://schemas.openxmlformats.org/officeDocument/2006/relationships" xmlns:m="http://schemas.openxmlformats.org/officeDocument/2006/math" xmlns:v="urn:schemas-microsoft-com:vml" xmlns:wp14="http://schemas.microsoft.com/office/word/2010/wordprocessingDrawing" xmlns:wp="http://schemas.openxmlformats.org/drawingml/2006/wordprocessingDrawing" xmlns:w10="urn:schemas-microsoft-com:office:word" xmlns:w="http://schemas.openxmlformats.org/wordprocessingml/2006/main" xmlns:w14="http://schemas.microsoft.com/office/word/2010/wordml" xmlns:w15="http://schemas.microsoft.com/office/word/2012/wordml" xmlns:w16se="http://schemas.microsoft.com/office/word/2015/wordml/symex" xmlns:wpg="http://schemas.microsoft.com/office/word/2010/wordprocessingGroup" xmlns:wpi="http://schemas.microsoft.com/office/word/2010/wordprocessingInk" xmlns:wne="http://schemas.microsoft.com/office/word/2006/wordml" xmlns:wps="http://schemas.microsoft.com/office/word/2010/wordprocessingShape" mc:Ignorable="w14 w15 w16se wp14">
+<w:ftr xmlns:wpc="http://schemas.microsoft.com/office/word/2010/wordprocessingCanvas" xmlns:mc="http://schemas.openxmlformats.org/markup-compatibility/2006" xmlns:o="urn:schemas-microsoft-com:office:office" xmlns:r="http://schemas.openxmlformats.org/officeDocument/2006/relationships" xmlns:m="http://schemas.openxmlformats.org/officeDocument/2006/math" xmlns:v="urn:schemas-microsoft-com:vml" xmlns:wp14="http://schemas.microsoft.com/office/word/2010/wordprocessingDrawing" xmlns:wp="http://schemas.openxmlformats.org/drawingml/2006/wordprocessingDrawing" xmlns:w10="urn:schemas-microsoft-com:office:word" xmlns:w="http://schemas.openxmlformats.org/wordprocessingml/2006/main" xmlns:w14="http://schemas.microsoft.com/office/word/2010/wordml" xmlns:w15="http://schemas.microsoft.com/office/word/2012/wordml" xmlns:wpg="http://schemas.microsoft.com/office/word/2010/wordprocessingGroup" xmlns:wpi="http://schemas.microsoft.com/office/word/2010/wordprocessingInk" xmlns:wne="http://schemas.microsoft.com/office/word/2006/wordml" xmlns:wps="http://schemas.microsoft.com/office/word/2010/wordprocessingShape" mc:Ignorable="w14 w15 wp14">
   <w:sdt>
     <w:sdtPr>
       <w:id w:val="-2032488727"/>
@@ -1509,6 +1985,7 @@
         <w:docPartUnique/>
       </w:docPartObj>
     </w:sdtPr>
+    <w:sdtEndPr/>
     <w:sdtContent>
       <w:p>
         <w:pPr>
@@ -1528,7 +2005,7 @@
           <w:rPr>
             <w:noProof/>
           </w:rPr>
-          <w:t>4</w:t>
+          <w:t>2</w:t>
         </w:r>
         <w:r>
           <w:fldChar w:fldCharType="end"/>
@@ -1545,7 +2022,7 @@
 </file>
 
 <file path=word/footnotes.xml><?xml version="1.0" encoding="utf-8"?>
-<w:footnotes xmlns:wpc="http://schemas.microsoft.com/office/word/2010/wordprocessingCanvas" xmlns:cx="http://schemas.microsoft.com/office/drawing/2014/chartex" xmlns:mc="http://schemas.openxmlformats.org/markup-compatibility/2006" xmlns:o="urn:schemas-microsoft-com:office:office" xmlns:r="http://schemas.openxmlformats.org/officeDocument/2006/relationships" xmlns:m="http://schemas.openxmlformats.org/officeDocument/2006/math" xmlns:v="urn:schemas-microsoft-com:vml" xmlns:wp14="http://schemas.microsoft.com/office/word/2010/wordprocessingDrawing" xmlns:wp="http://schemas.openxmlformats.org/drawingml/2006/wordprocessingDrawing" xmlns:w10="urn:schemas-microsoft-com:office:word" xmlns:w="http://schemas.openxmlformats.org/wordprocessingml/2006/main" xmlns:w14="http://schemas.microsoft.com/office/word/2010/wordml" xmlns:w15="http://schemas.microsoft.com/office/word/2012/wordml" xmlns:w16se="http://schemas.microsoft.com/office/word/2015/wordml/symex" xmlns:wpg="http://schemas.microsoft.com/office/word/2010/wordprocessingGroup" xmlns:wpi="http://schemas.microsoft.com/office/word/2010/wordprocessingInk" xmlns:wne="http://schemas.microsoft.com/office/word/2006/wordml" xmlns:wps="http://schemas.microsoft.com/office/word/2010/wordprocessingShape" mc:Ignorable="w14 w15 w16se wp14">
+<w:footnotes xmlns:wpc="http://schemas.microsoft.com/office/word/2010/wordprocessingCanvas" xmlns:mc="http://schemas.openxmlformats.org/markup-compatibility/2006" xmlns:o="urn:schemas-microsoft-com:office:office" xmlns:r="http://schemas.openxmlformats.org/officeDocument/2006/relationships" xmlns:m="http://schemas.openxmlformats.org/officeDocument/2006/math" xmlns:v="urn:schemas-microsoft-com:vml" xmlns:wp14="http://schemas.microsoft.com/office/word/2010/wordprocessingDrawing" xmlns:wp="http://schemas.openxmlformats.org/drawingml/2006/wordprocessingDrawing" xmlns:w10="urn:schemas-microsoft-com:office:word" xmlns:w="http://schemas.openxmlformats.org/wordprocessingml/2006/main" xmlns:w14="http://schemas.microsoft.com/office/word/2010/wordml" xmlns:w15="http://schemas.microsoft.com/office/word/2012/wordml" xmlns:wpg="http://schemas.microsoft.com/office/word/2010/wordprocessingGroup" xmlns:wpi="http://schemas.microsoft.com/office/word/2010/wordprocessingInk" xmlns:wne="http://schemas.microsoft.com/office/word/2006/wordml" xmlns:wps="http://schemas.microsoft.com/office/word/2010/wordprocessingShape" mc:Ignorable="w14 w15 wp14">
   <w:footnote w:type="separator" w:id="-1">
     <w:p>
       <w:pPr>
@@ -1570,7 +2047,7 @@
 </file>
 
 <file path=word/header1.xml><?xml version="1.0" encoding="utf-8"?>
-<w:hdr xmlns:wpc="http://schemas.microsoft.com/office/word/2010/wordprocessingCanvas" xmlns:cx="http://schemas.microsoft.com/office/drawing/2014/chartex" xmlns:mc="http://schemas.openxmlformats.org/markup-compatibility/2006" xmlns:o="urn:schemas-microsoft-com:office:office" xmlns:r="http://schemas.openxmlformats.org/officeDocument/2006/relationships" xmlns:m="http://schemas.openxmlformats.org/officeDocument/2006/math" xmlns:v="urn:schemas-microsoft-com:vml" xmlns:wp14="http://schemas.microsoft.com/office/word/2010/wordprocessingDrawing" xmlns:wp="http://schemas.openxmlformats.org/drawingml/2006/wordprocessingDrawing" xmlns:w10="urn:schemas-microsoft-com:office:word" xmlns:w="http://schemas.openxmlformats.org/wordprocessingml/2006/main" xmlns:w14="http://schemas.microsoft.com/office/word/2010/wordml" xmlns:w15="http://schemas.microsoft.com/office/word/2012/wordml" xmlns:w16se="http://schemas.microsoft.com/office/word/2015/wordml/symex" xmlns:wpg="http://schemas.microsoft.com/office/word/2010/wordprocessingGroup" xmlns:wpi="http://schemas.microsoft.com/office/word/2010/wordprocessingInk" xmlns:wne="http://schemas.microsoft.com/office/word/2006/wordml" xmlns:wps="http://schemas.microsoft.com/office/word/2010/wordprocessingShape" mc:Ignorable="w14 w15 w16se wp14">
+<w:hdr xmlns:wpc="http://schemas.microsoft.com/office/word/2010/wordprocessingCanvas" xmlns:mc="http://schemas.openxmlformats.org/markup-compatibility/2006" xmlns:o="urn:schemas-microsoft-com:office:office" xmlns:r="http://schemas.openxmlformats.org/officeDocument/2006/relationships" xmlns:m="http://schemas.openxmlformats.org/officeDocument/2006/math" xmlns:v="urn:schemas-microsoft-com:vml" xmlns:wp14="http://schemas.microsoft.com/office/word/2010/wordprocessingDrawing" xmlns:wp="http://schemas.openxmlformats.org/drawingml/2006/wordprocessingDrawing" xmlns:w10="urn:schemas-microsoft-com:office:word" xmlns:w="http://schemas.openxmlformats.org/wordprocessingml/2006/main" xmlns:w14="http://schemas.microsoft.com/office/word/2010/wordml" xmlns:w15="http://schemas.microsoft.com/office/word/2012/wordml" xmlns:wpg="http://schemas.microsoft.com/office/word/2010/wordprocessingGroup" xmlns:wpi="http://schemas.microsoft.com/office/word/2010/wordprocessingInk" xmlns:wne="http://schemas.microsoft.com/office/word/2006/wordml" xmlns:wps="http://schemas.microsoft.com/office/word/2010/wordprocessingShape" mc:Ignorable="w14 w15 wp14">
   <w:p>
     <w:pPr>
       <w:pStyle w:val="En-tte"/>
@@ -1591,7 +2068,7 @@
 </file>
 
 <file path=word/numbering.xml><?xml version="1.0" encoding="utf-8"?>
-<w:numbering xmlns:wpc="http://schemas.microsoft.com/office/word/2010/wordprocessingCanvas" xmlns:cx="http://schemas.microsoft.com/office/drawing/2014/chartex" xmlns:mc="http://schemas.openxmlformats.org/markup-compatibility/2006" xmlns:o="urn:schemas-microsoft-com:office:office" xmlns:r="http://schemas.openxmlformats.org/officeDocument/2006/relationships" xmlns:m="http://schemas.openxmlformats.org/officeDocument/2006/math" xmlns:v="urn:schemas-microsoft-com:vml" xmlns:wp14="http://schemas.microsoft.com/office/word/2010/wordprocessingDrawing" xmlns:wp="http://schemas.openxmlformats.org/drawingml/2006/wordprocessingDrawing" xmlns:w10="urn:schemas-microsoft-com:office:word" xmlns:w="http://schemas.openxmlformats.org/wordprocessingml/2006/main" xmlns:w14="http://schemas.microsoft.com/office/word/2010/wordml" xmlns:w15="http://schemas.microsoft.com/office/word/2012/wordml" xmlns:w16se="http://schemas.microsoft.com/office/word/2015/wordml/symex" xmlns:wpg="http://schemas.microsoft.com/office/word/2010/wordprocessingGroup" xmlns:wpi="http://schemas.microsoft.com/office/word/2010/wordprocessingInk" xmlns:wne="http://schemas.microsoft.com/office/word/2006/wordml" xmlns:wps="http://schemas.microsoft.com/office/word/2010/wordprocessingShape" mc:Ignorable="w14 w15 w16se wp14">
+<w:numbering xmlns:wpc="http://schemas.microsoft.com/office/word/2010/wordprocessingCanvas" xmlns:mc="http://schemas.openxmlformats.org/markup-compatibility/2006" xmlns:o="urn:schemas-microsoft-com:office:office" xmlns:r="http://schemas.openxmlformats.org/officeDocument/2006/relationships" xmlns:m="http://schemas.openxmlformats.org/officeDocument/2006/math" xmlns:v="urn:schemas-microsoft-com:vml" xmlns:wp14="http://schemas.microsoft.com/office/word/2010/wordprocessingDrawing" xmlns:wp="http://schemas.openxmlformats.org/drawingml/2006/wordprocessingDrawing" xmlns:w10="urn:schemas-microsoft-com:office:word" xmlns:w="http://schemas.openxmlformats.org/wordprocessingml/2006/main" xmlns:w14="http://schemas.microsoft.com/office/word/2010/wordml" xmlns:w15="http://schemas.microsoft.com/office/word/2012/wordml" xmlns:wpg="http://schemas.microsoft.com/office/word/2010/wordprocessingGroup" xmlns:wpi="http://schemas.microsoft.com/office/word/2010/wordprocessingInk" xmlns:wne="http://schemas.microsoft.com/office/word/2006/wordml" xmlns:wps="http://schemas.microsoft.com/office/word/2010/wordprocessingShape" mc:Ignorable="w14 w15 wp14">
   <w:abstractNum w:abstractNumId="0" w15:restartNumberingAfterBreak="0">
     <w:nsid w:val="275A6B5F"/>
     <w:multiLevelType w:val="hybridMultilevel"/>
@@ -1826,7 +2303,7 @@
 </file>
 
 <file path=word/styles.xml><?xml version="1.0" encoding="utf-8"?>
-<w:styles xmlns:mc="http://schemas.openxmlformats.org/markup-compatibility/2006" xmlns:r="http://schemas.openxmlformats.org/officeDocument/2006/relationships" xmlns:w="http://schemas.openxmlformats.org/wordprocessingml/2006/main" xmlns:w14="http://schemas.microsoft.com/office/word/2010/wordml" xmlns:w15="http://schemas.microsoft.com/office/word/2012/wordml" xmlns:w16se="http://schemas.microsoft.com/office/word/2015/wordml/symex" mc:Ignorable="w14 w15 w16se">
+<w:styles xmlns:mc="http://schemas.openxmlformats.org/markup-compatibility/2006" xmlns:r="http://schemas.openxmlformats.org/officeDocument/2006/relationships" xmlns:w="http://schemas.openxmlformats.org/wordprocessingml/2006/main" xmlns:w14="http://schemas.microsoft.com/office/word/2010/wordml" xmlns:w15="http://schemas.microsoft.com/office/word/2012/wordml" mc:Ignorable="w14 w15">
   <w:docDefaults>
     <w:rPrDefault>
       <w:rPr>
@@ -2222,6 +2699,7 @@
   <w:style w:type="character" w:default="1" w:styleId="Policepardfaut">
     <w:name w:val="Default Paragraph Font"/>
     <w:uiPriority w:val="1"/>
+    <w:semiHidden/>
     <w:unhideWhenUsed/>
   </w:style>
   <w:style w:type="table" w:default="1" w:styleId="TableauNormal">

</xml_diff>